<commit_message>
Added rocks, fuse box and hands with animations, updated and remade all XR components and hands interactions
</commit_message>
<xml_diff>
--- a/Documentazione.docx
+++ b/Documentazione.docx
@@ -19,12 +19,28 @@
     </w:p>
     <w:p>
       <w:r>
-        <w:t>Qua poi aggiungere un’introduzione sul progetto, come è ambientato etc……</w:t>
-      </w:r>
-    </w:p>
-    <w:p>
-      <w:r>
-        <w:t>Per lo sviluppo del progetto mi sono concentrato sulla simulazione all’interno di Unity tramite mouse e tastiera, dato che non possiedo un visore, e di conseguenza l’uso di un visore potrebbe non funzionare oppure creare problemi che sono fuori dal mio controllo.</w:t>
+        <w:t xml:space="preserve">Qua poi aggiungere un’introduzione sul progetto, come è ambientato </w:t>
+      </w:r>
+      <w:proofErr w:type="spellStart"/>
+      <w:r>
+        <w:t>etc</w:t>
+      </w:r>
+      <w:proofErr w:type="spellEnd"/>
+      <w:r>
+        <w:t>……</w:t>
+      </w:r>
+    </w:p>
+    <w:p>
+      <w:r>
+        <w:t xml:space="preserve">Per lo sviluppo del progetto mi sono concentrato sulla simulazione all’interno di </w:t>
+      </w:r>
+      <w:proofErr w:type="spellStart"/>
+      <w:r>
+        <w:t>Unity</w:t>
+      </w:r>
+      <w:proofErr w:type="spellEnd"/>
+      <w:r>
+        <w:t xml:space="preserve"> tramite mouse e tastiera, dato che non possiedo un visore, e di conseguenza l’uso di un visore potrebbe non funzionare oppure creare problemi che sono fuori dal mio controllo.</w:t>
       </w:r>
     </w:p>
     <w:p/>
@@ -35,28 +51,77 @@
           <w:szCs w:val="32"/>
         </w:rPr>
       </w:pPr>
+      <w:proofErr w:type="spellStart"/>
       <w:r>
         <w:rPr>
           <w:sz w:val="32"/>
           <w:szCs w:val="32"/>
         </w:rPr>
-        <w:t>Character controller</w:t>
-      </w:r>
-    </w:p>
-    <w:p>
-      <w:r>
-        <w:t>Dato che l’idea iniziale del mio progetto conteneva una verticalità, ho aggiungo il componente “Character Controller” all’XR Rig, per fare in modo che i movimenti dell’utente seguano la gravità (salendo e scendendo automaticamente quando il terreno presenta dei cambi di altezza) e le collisioni degli oggetti presenti nella scena (evitando che l’utente possa passare attraverso ai muri).</w:t>
-      </w:r>
-    </w:p>
-    <w:p>
-      <w:r>
-        <w:t xml:space="preserve">Per fare questo è stato necessario aggiungere anche un “Character Controller Driver” sempre nell’XR Rig, a cui però deve essere associato un locomotion provider di movimento. </w:t>
-      </w:r>
-      <w:r>
-        <w:t xml:space="preserve">Però per il movimento vengono utilizzati i comandi da tastiera (pulsanti w a s d), e non sono riuscito a trovare un modo di collegarli al driver. Di conseguenza ho aggiunto un “Continuous </w:t>
-      </w:r>
-      <w:r>
-        <w:t>Mode Provider” al locomotion system di modo da collegare indirettamente i movimenti dell’utente al driver.</w:t>
+        <w:t>Character</w:t>
+      </w:r>
+      <w:proofErr w:type="spellEnd"/>
+      <w:r>
+        <w:rPr>
+          <w:sz w:val="32"/>
+          <w:szCs w:val="32"/>
+        </w:rPr>
+        <w:t xml:space="preserve"> controller</w:t>
+      </w:r>
+    </w:p>
+    <w:p>
+      <w:r>
+        <w:t>Dato che l’idea iniziale del mio progetto conteneva una verticalità, ho aggiungo il componente “</w:t>
+      </w:r>
+      <w:proofErr w:type="spellStart"/>
+      <w:r>
+        <w:t>Character</w:t>
+      </w:r>
+      <w:proofErr w:type="spellEnd"/>
+      <w:r>
+        <w:t xml:space="preserve"> Controller” all’XR Rig, per fare in modo che i movimenti dell’utente seguano la gravità (salendo e scendendo automaticamente quando il terreno presenta dei cambi di altezza) e le collisioni degli oggetti presenti nella scena (evitando che l’utente possa passare attraverso ai muri).</w:t>
+      </w:r>
+    </w:p>
+    <w:p>
+      <w:r>
+        <w:t>Per fare questo è stato necessario aggiungere anche un “</w:t>
+      </w:r>
+      <w:proofErr w:type="spellStart"/>
+      <w:r>
+        <w:t>Character</w:t>
+      </w:r>
+      <w:proofErr w:type="spellEnd"/>
+      <w:r>
+        <w:t xml:space="preserve"> Controller Driver” sempre nell’XR Rig, a cui però deve essere associato un </w:t>
+      </w:r>
+      <w:proofErr w:type="spellStart"/>
+      <w:r>
+        <w:t>locomotion</w:t>
+      </w:r>
+      <w:proofErr w:type="spellEnd"/>
+      <w:r>
+        <w:t xml:space="preserve"> provider di movimento. </w:t>
+      </w:r>
+      <w:r>
+        <w:t>Però per il movimento vengono utilizzati i comandi da tastiera (pulsanti w a s d), e non sono riuscito a trovare un modo di collegarli al driver. Di conseguenza ho aggiunto un “</w:t>
+      </w:r>
+      <w:proofErr w:type="spellStart"/>
+      <w:r>
+        <w:t>Continuous</w:t>
+      </w:r>
+      <w:proofErr w:type="spellEnd"/>
+      <w:r>
+        <w:t xml:space="preserve"> </w:t>
+      </w:r>
+      <w:r>
+        <w:t xml:space="preserve">Mode Provider” al </w:t>
+      </w:r>
+      <w:proofErr w:type="spellStart"/>
+      <w:r>
+        <w:t>locomotion</w:t>
+      </w:r>
+      <w:proofErr w:type="spellEnd"/>
+      <w:r>
+        <w:t xml:space="preserve"> system di modo da collegare indirettamente i movimenti dell’utente al driver.</w:t>
       </w:r>
     </w:p>
     <w:p>
@@ -70,15 +135,109 @@
         <w:t xml:space="preserve"> “scatti” che sono probabilmente dovuti alla simulazione dei comandi tramite tastiera (se provo ad andare attraverso un muro vengo fermato, venendo “teletrasportato” indietro, al posto di essere semplicemente fermato).</w:t>
       </w:r>
       <w:r>
-        <w:t xml:space="preserve"> Sono comunque riuscito ad agire sui parametri del character controller per ridurre questo fenomeno, ma non è sparito. Posso però supporre che con una corretta configurazione di un headset e con dei movement provider da usare tramite i controller del visore, questo problema sarebbe risolto.</w:t>
+        <w:t xml:space="preserve"> Sono comunque riuscito ad agire sui parametri del </w:t>
+      </w:r>
+      <w:proofErr w:type="spellStart"/>
+      <w:r>
+        <w:t>character</w:t>
+      </w:r>
+      <w:proofErr w:type="spellEnd"/>
+      <w:r>
+        <w:t xml:space="preserve"> controller per ridurre questo fenomeno, ma non è sparito. Posso però supporre che con una corretta configurazione di un </w:t>
+      </w:r>
+      <w:proofErr w:type="spellStart"/>
+      <w:r>
+        <w:t>headset</w:t>
+      </w:r>
+      <w:proofErr w:type="spellEnd"/>
+      <w:r>
+        <w:t xml:space="preserve"> e con dei </w:t>
+      </w:r>
+      <w:proofErr w:type="spellStart"/>
+      <w:r>
+        <w:t>movement</w:t>
+      </w:r>
+      <w:proofErr w:type="spellEnd"/>
+      <w:r>
+        <w:t xml:space="preserve"> provider da usare tramite i controller del visore, questo problema sarebbe risolto.</w:t>
       </w:r>
     </w:p>
     <w:p/>
     <w:p/>
     <w:p/>
-    <w:p/>
-    <w:p/>
-    <w:p/>
+    <w:p>
+      <w:r>
+        <w:t>Da sistemare, avrà una struttura del tipo</w:t>
+      </w:r>
+    </w:p>
+    <w:p>
+      <w:r>
+        <w:t>Introduzione</w:t>
+      </w:r>
+    </w:p>
+    <w:p>
+      <w:r>
+        <w:t xml:space="preserve">Interazioni (qua posso spiegare la cosa del </w:t>
+      </w:r>
+      <w:proofErr w:type="spellStart"/>
+      <w:r>
+        <w:t>character</w:t>
+      </w:r>
+      <w:proofErr w:type="spellEnd"/>
+      <w:r>
+        <w:t xml:space="preserve"> controller, da sistemare e semplificare, e poi spiegare i vari modi in cui si può interagire, che pulsanti premere </w:t>
+      </w:r>
+      <w:proofErr w:type="spellStart"/>
+      <w:r>
+        <w:t>etc</w:t>
+      </w:r>
+      <w:proofErr w:type="spellEnd"/>
+      <w:r>
+        <w:t>)</w:t>
+      </w:r>
+    </w:p>
+    <w:p>
+      <w:r>
+        <w:t>Area di gioco (terreno)</w:t>
+      </w:r>
+    </w:p>
+    <w:p>
+      <w:r>
+        <w:t>[Sezione di gioco, per esempio posizione iniziale con la macchina]</w:t>
+      </w:r>
+    </w:p>
+    <w:p>
+      <w:pPr>
+        <w:ind w:left="705"/>
+      </w:pPr>
+      <w:r>
+        <w:t xml:space="preserve">Introduzione con spiegazione generale di cosa c’è in quest’area e cosa bisogna fare (+ </w:t>
+      </w:r>
+      <w:proofErr w:type="spellStart"/>
+      <w:r>
+        <w:t>screenshots</w:t>
+      </w:r>
+      <w:proofErr w:type="spellEnd"/>
+      <w:r>
+        <w:t xml:space="preserve"> dell’ambientazione]</w:t>
+      </w:r>
+    </w:p>
+    <w:p>
+      <w:r>
+        <w:tab/>
+        <w:t>Componenti, spiegazione di ciascun componente, cos’ho fatto</w:t>
+      </w:r>
+    </w:p>
+    <w:p>
+      <w:r>
+        <w:t>[Prossima sezione]</w:t>
+      </w:r>
+    </w:p>
+    <w:p>
+      <w:r>
+        <w:t>…</w:t>
+      </w:r>
+    </w:p>
     <w:sectPr>
       <w:pgSz w:w="11906" w:h="16838"/>
       <w:pgMar w:top="1417" w:right="1134" w:bottom="1134" w:left="1134" w:header="708" w:footer="708" w:gutter="0"/>

</xml_diff>

<commit_message>
Added the monster attack jumpscare, adding animations, trigger, sounds, lightning strike. Added invisible barriers in 2 places to avoid skipping interactions
</commit_message>
<xml_diff>
--- a/Documentazione.docx
+++ b/Documentazione.docx
@@ -164,7 +164,6 @@
     </w:p>
     <w:p/>
     <w:p/>
-    <w:p/>
     <w:p>
       <w:r>
         <w:t>Da sistemare, avrà una struttura del tipo</w:t>
@@ -226,6 +225,12 @@
       <w:r>
         <w:tab/>
         <w:t>Componenti, spiegazione di ciascun componente, cos’ho fatto</w:t>
+      </w:r>
+    </w:p>
+    <w:p>
+      <w:r>
+        <w:tab/>
+        <w:t>Asset esterni che ho usato e come li ho modificati</w:t>
       </w:r>
     </w:p>
     <w:p>

</xml_diff>

<commit_message>
Added starter scene with the UI and a modified terrain. Various changes to other things
</commit_message>
<xml_diff>
--- a/Documentazione.docx
+++ b/Documentazione.docx
@@ -2,6 +2,1750 @@
 <file path=word/document.xml><?xml version="1.0" encoding="utf-8"?>
 <w:document xmlns:wpc="http://schemas.microsoft.com/office/word/2010/wordprocessingCanvas" xmlns:cx="http://schemas.microsoft.com/office/drawing/2014/chartex" xmlns:cx1="http://schemas.microsoft.com/office/drawing/2015/9/8/chartex" xmlns:cx2="http://schemas.microsoft.com/office/drawing/2015/10/21/chartex" xmlns:cx3="http://schemas.microsoft.com/office/drawing/2016/5/9/chartex" xmlns:cx4="http://schemas.microsoft.com/office/drawing/2016/5/10/chartex" xmlns:cx5="http://schemas.microsoft.com/office/drawing/2016/5/11/chartex" xmlns:cx6="http://schemas.microsoft.com/office/drawing/2016/5/12/chartex" xmlns:cx7="http://schemas.microsoft.com/office/drawing/2016/5/13/chartex" xmlns:cx8="http://schemas.microsoft.com/office/drawing/2016/5/14/chartex" xmlns:mc="http://schemas.openxmlformats.org/markup-compatibility/2006" xmlns:aink="http://schemas.microsoft.com/office/drawing/2016/ink" xmlns:am3d="http://schemas.microsoft.com/office/drawing/2017/model3d" xmlns:o="urn:schemas-microsoft-com:office:office" xmlns:oel="http://schemas.microsoft.com/office/2019/extlst" xmlns:r="http://schemas.openxmlformats.org/officeDocument/2006/relationships" xmlns:m="http://schemas.openxmlformats.org/officeDocument/2006/math" xmlns:v="urn:schemas-microsoft-com:vml" xmlns:wp14="http://schemas.microsoft.com/office/word/2010/wordprocessingDrawing" xmlns:wp="http://schemas.openxmlformats.org/drawingml/2006/wordprocessingDrawing" xmlns:w10="urn:schemas-microsoft-com:office:word" xmlns:w="http://schemas.openxmlformats.org/wordprocessingml/2006/main" xmlns:w14="http://schemas.microsoft.com/office/word/2010/wordml" xmlns:w15="http://schemas.microsoft.com/office/word/2012/wordml" xmlns:w16cex="http://schemas.microsoft.com/office/word/2018/wordml/cex" xmlns:w16cid="http://schemas.microsoft.com/office/word/2016/wordml/cid" xmlns:w16="http://schemas.microsoft.com/office/word/2018/wordml" xmlns:w16du="http://schemas.microsoft.com/office/word/2023/wordml/word16du" xmlns:w16sdtdh="http://schemas.microsoft.com/office/word/2020/wordml/sdtdatahash" xmlns:w16se="http://schemas.microsoft.com/office/word/2015/wordml/symex" xmlns:wpg="http://schemas.microsoft.com/office/word/2010/wordprocessingGroup" xmlns:wpi="http://schemas.microsoft.com/office/word/2010/wordprocessingInk" xmlns:wne="http://schemas.microsoft.com/office/word/2006/wordml" xmlns:wps="http://schemas.microsoft.com/office/word/2010/wordprocessingShape" mc:Ignorable="w14 w15 w16se w16cid w16 w16cex w16sdtdh w16du wp14">
   <w:body>
+    <w:sdt>
+      <w:sdtPr>
+        <w:id w:val="1844904928"/>
+        <w:docPartObj>
+          <w:docPartGallery w:val="Table of Contents"/>
+          <w:docPartUnique/>
+        </w:docPartObj>
+      </w:sdtPr>
+      <w:sdtEndPr>
+        <w:rPr>
+          <w:rFonts w:asciiTheme="minorHAnsi" w:eastAsiaTheme="minorHAnsi" w:hAnsiTheme="minorHAnsi" w:cstheme="minorBidi"/>
+          <w:b/>
+          <w:bCs/>
+          <w:color w:val="auto"/>
+          <w:kern w:val="2"/>
+          <w:sz w:val="22"/>
+          <w:szCs w:val="22"/>
+          <w:lang w:eastAsia="en-US"/>
+          <w14:ligatures w14:val="standardContextual"/>
+        </w:rPr>
+      </w:sdtEndPr>
+      <w:sdtContent>
+        <w:p>
+          <w:pPr>
+            <w:pStyle w:val="Titolosommario"/>
+          </w:pPr>
+          <w:r>
+            <w:t>Sommario</w:t>
+          </w:r>
+        </w:p>
+        <w:p>
+          <w:pPr>
+            <w:pStyle w:val="Sommario1"/>
+            <w:tabs>
+              <w:tab w:val="right" w:leader="dot" w:pos="9628"/>
+            </w:tabs>
+            <w:rPr>
+              <w:rFonts w:eastAsiaTheme="minorEastAsia"/>
+              <w:noProof/>
+              <w:sz w:val="24"/>
+              <w:szCs w:val="24"/>
+              <w:lang w:eastAsia="it-IT"/>
+            </w:rPr>
+          </w:pPr>
+          <w:r>
+            <w:fldChar w:fldCharType="begin"/>
+          </w:r>
+          <w:r>
+            <w:instrText xml:space="preserve"> TOC \o "1-3" \h \z \u </w:instrText>
+          </w:r>
+          <w:r>
+            <w:fldChar w:fldCharType="separate"/>
+          </w:r>
+          <w:hyperlink w:anchor="_Toc171534369" w:history="1">
+            <w:r>
+              <w:rPr>
+                <w:rStyle w:val="Collegamentoipertestuale"/>
+                <w:noProof/>
+              </w:rPr>
+              <w:t>Introduzione</w:t>
+            </w:r>
+            <w:r>
+              <w:rPr>
+                <w:noProof/>
+                <w:webHidden/>
+              </w:rPr>
+              <w:tab/>
+            </w:r>
+            <w:r>
+              <w:rPr>
+                <w:noProof/>
+                <w:webHidden/>
+              </w:rPr>
+              <w:fldChar w:fldCharType="begin"/>
+            </w:r>
+            <w:r>
+              <w:rPr>
+                <w:noProof/>
+                <w:webHidden/>
+              </w:rPr>
+              <w:instrText xml:space="preserve"> PAGEREF _Toc171534369 \h </w:instrText>
+            </w:r>
+            <w:r>
+              <w:rPr>
+                <w:noProof/>
+                <w:webHidden/>
+              </w:rPr>
+            </w:r>
+            <w:r>
+              <w:rPr>
+                <w:noProof/>
+                <w:webHidden/>
+              </w:rPr>
+              <w:fldChar w:fldCharType="separate"/>
+            </w:r>
+            <w:r>
+              <w:rPr>
+                <w:noProof/>
+                <w:webHidden/>
+              </w:rPr>
+              <w:t>2</w:t>
+            </w:r>
+            <w:r>
+              <w:rPr>
+                <w:noProof/>
+                <w:webHidden/>
+              </w:rPr>
+              <w:fldChar w:fldCharType="end"/>
+            </w:r>
+          </w:hyperlink>
+        </w:p>
+        <w:p>
+          <w:pPr>
+            <w:pStyle w:val="Sommario1"/>
+            <w:tabs>
+              <w:tab w:val="right" w:leader="dot" w:pos="9628"/>
+            </w:tabs>
+            <w:rPr>
+              <w:rFonts w:eastAsiaTheme="minorEastAsia"/>
+              <w:noProof/>
+              <w:sz w:val="24"/>
+              <w:szCs w:val="24"/>
+              <w:lang w:eastAsia="it-IT"/>
+            </w:rPr>
+          </w:pPr>
+          <w:hyperlink w:anchor="_Toc171534370" w:history="1">
+            <w:r>
+              <w:rPr>
+                <w:rStyle w:val="Collegamentoipertestuale"/>
+                <w:noProof/>
+              </w:rPr>
+              <w:t>Ambientazione e terreno</w:t>
+            </w:r>
+            <w:r>
+              <w:rPr>
+                <w:noProof/>
+                <w:webHidden/>
+              </w:rPr>
+              <w:tab/>
+            </w:r>
+            <w:r>
+              <w:rPr>
+                <w:noProof/>
+                <w:webHidden/>
+              </w:rPr>
+              <w:fldChar w:fldCharType="begin"/>
+            </w:r>
+            <w:r>
+              <w:rPr>
+                <w:noProof/>
+                <w:webHidden/>
+              </w:rPr>
+              <w:instrText xml:space="preserve"> PAGEREF _Toc171534370 \h </w:instrText>
+            </w:r>
+            <w:r>
+              <w:rPr>
+                <w:noProof/>
+                <w:webHidden/>
+              </w:rPr>
+            </w:r>
+            <w:r>
+              <w:rPr>
+                <w:noProof/>
+                <w:webHidden/>
+              </w:rPr>
+              <w:fldChar w:fldCharType="separate"/>
+            </w:r>
+            <w:r>
+              <w:rPr>
+                <w:noProof/>
+                <w:webHidden/>
+              </w:rPr>
+              <w:t>2</w:t>
+            </w:r>
+            <w:r>
+              <w:rPr>
+                <w:noProof/>
+                <w:webHidden/>
+              </w:rPr>
+              <w:fldChar w:fldCharType="end"/>
+            </w:r>
+          </w:hyperlink>
+        </w:p>
+        <w:p>
+          <w:pPr>
+            <w:pStyle w:val="Sommario1"/>
+            <w:tabs>
+              <w:tab w:val="right" w:leader="dot" w:pos="9628"/>
+            </w:tabs>
+            <w:rPr>
+              <w:rFonts w:eastAsiaTheme="minorEastAsia"/>
+              <w:noProof/>
+              <w:sz w:val="24"/>
+              <w:szCs w:val="24"/>
+              <w:lang w:eastAsia="it-IT"/>
+            </w:rPr>
+          </w:pPr>
+          <w:hyperlink w:anchor="_Toc171534371" w:history="1">
+            <w:r>
+              <w:rPr>
+                <w:rStyle w:val="Collegamentoipertestuale"/>
+                <w:noProof/>
+              </w:rPr>
+              <w:t>Interazioni</w:t>
+            </w:r>
+            <w:r>
+              <w:rPr>
+                <w:noProof/>
+                <w:webHidden/>
+              </w:rPr>
+              <w:tab/>
+            </w:r>
+            <w:r>
+              <w:rPr>
+                <w:noProof/>
+                <w:webHidden/>
+              </w:rPr>
+              <w:fldChar w:fldCharType="begin"/>
+            </w:r>
+            <w:r>
+              <w:rPr>
+                <w:noProof/>
+                <w:webHidden/>
+              </w:rPr>
+              <w:instrText xml:space="preserve"> PAGEREF _Toc171534371 \h </w:instrText>
+            </w:r>
+            <w:r>
+              <w:rPr>
+                <w:noProof/>
+                <w:webHidden/>
+              </w:rPr>
+            </w:r>
+            <w:r>
+              <w:rPr>
+                <w:noProof/>
+                <w:webHidden/>
+              </w:rPr>
+              <w:fldChar w:fldCharType="separate"/>
+            </w:r>
+            <w:r>
+              <w:rPr>
+                <w:noProof/>
+                <w:webHidden/>
+              </w:rPr>
+              <w:t>2</w:t>
+            </w:r>
+            <w:r>
+              <w:rPr>
+                <w:noProof/>
+                <w:webHidden/>
+              </w:rPr>
+              <w:fldChar w:fldCharType="end"/>
+            </w:r>
+          </w:hyperlink>
+        </w:p>
+        <w:p>
+          <w:pPr>
+            <w:pStyle w:val="Sommario2"/>
+            <w:tabs>
+              <w:tab w:val="right" w:leader="dot" w:pos="9628"/>
+            </w:tabs>
+            <w:rPr>
+              <w:rFonts w:eastAsiaTheme="minorEastAsia"/>
+              <w:noProof/>
+              <w:sz w:val="24"/>
+              <w:szCs w:val="24"/>
+              <w:lang w:eastAsia="it-IT"/>
+            </w:rPr>
+          </w:pPr>
+          <w:hyperlink w:anchor="_Toc171534372" w:history="1">
+            <w:r>
+              <w:rPr>
+                <w:rStyle w:val="Collegamentoipertestuale"/>
+                <w:noProof/>
+              </w:rPr>
+              <w:t>User Interface</w:t>
+            </w:r>
+            <w:r>
+              <w:rPr>
+                <w:noProof/>
+                <w:webHidden/>
+              </w:rPr>
+              <w:tab/>
+            </w:r>
+            <w:r>
+              <w:rPr>
+                <w:noProof/>
+                <w:webHidden/>
+              </w:rPr>
+              <w:fldChar w:fldCharType="begin"/>
+            </w:r>
+            <w:r>
+              <w:rPr>
+                <w:noProof/>
+                <w:webHidden/>
+              </w:rPr>
+              <w:instrText xml:space="preserve"> PAGEREF _Toc171534372 \h </w:instrText>
+            </w:r>
+            <w:r>
+              <w:rPr>
+                <w:noProof/>
+                <w:webHidden/>
+              </w:rPr>
+            </w:r>
+            <w:r>
+              <w:rPr>
+                <w:noProof/>
+                <w:webHidden/>
+              </w:rPr>
+              <w:fldChar w:fldCharType="separate"/>
+            </w:r>
+            <w:r>
+              <w:rPr>
+                <w:noProof/>
+                <w:webHidden/>
+              </w:rPr>
+              <w:t>2</w:t>
+            </w:r>
+            <w:r>
+              <w:rPr>
+                <w:noProof/>
+                <w:webHidden/>
+              </w:rPr>
+              <w:fldChar w:fldCharType="end"/>
+            </w:r>
+          </w:hyperlink>
+        </w:p>
+        <w:p>
+          <w:pPr>
+            <w:pStyle w:val="Sommario1"/>
+            <w:tabs>
+              <w:tab w:val="right" w:leader="dot" w:pos="9628"/>
+            </w:tabs>
+            <w:rPr>
+              <w:rFonts w:eastAsiaTheme="minorEastAsia"/>
+              <w:noProof/>
+              <w:sz w:val="24"/>
+              <w:szCs w:val="24"/>
+              <w:lang w:eastAsia="it-IT"/>
+            </w:rPr>
+          </w:pPr>
+          <w:hyperlink w:anchor="_Toc171534373" w:history="1">
+            <w:r>
+              <w:rPr>
+                <w:rStyle w:val="Collegamentoipertestuale"/>
+                <w:noProof/>
+              </w:rPr>
+              <w:t>Narrazione</w:t>
+            </w:r>
+            <w:r>
+              <w:rPr>
+                <w:noProof/>
+                <w:webHidden/>
+              </w:rPr>
+              <w:tab/>
+            </w:r>
+            <w:r>
+              <w:rPr>
+                <w:noProof/>
+                <w:webHidden/>
+              </w:rPr>
+              <w:fldChar w:fldCharType="begin"/>
+            </w:r>
+            <w:r>
+              <w:rPr>
+                <w:noProof/>
+                <w:webHidden/>
+              </w:rPr>
+              <w:instrText xml:space="preserve"> PAGEREF _Toc171534373 \h </w:instrText>
+            </w:r>
+            <w:r>
+              <w:rPr>
+                <w:noProof/>
+                <w:webHidden/>
+              </w:rPr>
+            </w:r>
+            <w:r>
+              <w:rPr>
+                <w:noProof/>
+                <w:webHidden/>
+              </w:rPr>
+              <w:fldChar w:fldCharType="separate"/>
+            </w:r>
+            <w:r>
+              <w:rPr>
+                <w:noProof/>
+                <w:webHidden/>
+              </w:rPr>
+              <w:t>2</w:t>
+            </w:r>
+            <w:r>
+              <w:rPr>
+                <w:noProof/>
+                <w:webHidden/>
+              </w:rPr>
+              <w:fldChar w:fldCharType="end"/>
+            </w:r>
+          </w:hyperlink>
+        </w:p>
+        <w:p>
+          <w:pPr>
+            <w:pStyle w:val="Sommario1"/>
+            <w:tabs>
+              <w:tab w:val="right" w:leader="dot" w:pos="9628"/>
+            </w:tabs>
+            <w:rPr>
+              <w:rFonts w:eastAsiaTheme="minorEastAsia"/>
+              <w:noProof/>
+              <w:sz w:val="24"/>
+              <w:szCs w:val="24"/>
+              <w:lang w:eastAsia="it-IT"/>
+            </w:rPr>
+          </w:pPr>
+          <w:hyperlink w:anchor="_Toc171534374" w:history="1">
+            <w:r>
+              <w:rPr>
+                <w:rStyle w:val="Collegamentoipertestuale"/>
+                <w:noProof/>
+              </w:rPr>
+              <w:t>Aree di gioco</w:t>
+            </w:r>
+            <w:r>
+              <w:rPr>
+                <w:noProof/>
+                <w:webHidden/>
+              </w:rPr>
+              <w:tab/>
+            </w:r>
+            <w:r>
+              <w:rPr>
+                <w:noProof/>
+                <w:webHidden/>
+              </w:rPr>
+              <w:fldChar w:fldCharType="begin"/>
+            </w:r>
+            <w:r>
+              <w:rPr>
+                <w:noProof/>
+                <w:webHidden/>
+              </w:rPr>
+              <w:instrText xml:space="preserve"> PAGEREF _Toc171534374 \h </w:instrText>
+            </w:r>
+            <w:r>
+              <w:rPr>
+                <w:noProof/>
+                <w:webHidden/>
+              </w:rPr>
+            </w:r>
+            <w:r>
+              <w:rPr>
+                <w:noProof/>
+                <w:webHidden/>
+              </w:rPr>
+              <w:fldChar w:fldCharType="separate"/>
+            </w:r>
+            <w:r>
+              <w:rPr>
+                <w:noProof/>
+                <w:webHidden/>
+              </w:rPr>
+              <w:t>3</w:t>
+            </w:r>
+            <w:r>
+              <w:rPr>
+                <w:noProof/>
+                <w:webHidden/>
+              </w:rPr>
+              <w:fldChar w:fldCharType="end"/>
+            </w:r>
+          </w:hyperlink>
+        </w:p>
+        <w:p>
+          <w:pPr>
+            <w:pStyle w:val="Sommario2"/>
+            <w:tabs>
+              <w:tab w:val="right" w:leader="dot" w:pos="9628"/>
+            </w:tabs>
+            <w:rPr>
+              <w:rFonts w:eastAsiaTheme="minorEastAsia"/>
+              <w:noProof/>
+              <w:sz w:val="24"/>
+              <w:szCs w:val="24"/>
+              <w:lang w:eastAsia="it-IT"/>
+            </w:rPr>
+          </w:pPr>
+          <w:hyperlink w:anchor="_Toc171534375" w:history="1">
+            <w:r>
+              <w:rPr>
+                <w:rStyle w:val="Collegamentoipertestuale"/>
+                <w:noProof/>
+              </w:rPr>
+              <w:t>Menu Iniziale (scena introduttiva)</w:t>
+            </w:r>
+            <w:r>
+              <w:rPr>
+                <w:noProof/>
+                <w:webHidden/>
+              </w:rPr>
+              <w:tab/>
+            </w:r>
+            <w:r>
+              <w:rPr>
+                <w:noProof/>
+                <w:webHidden/>
+              </w:rPr>
+              <w:fldChar w:fldCharType="begin"/>
+            </w:r>
+            <w:r>
+              <w:rPr>
+                <w:noProof/>
+                <w:webHidden/>
+              </w:rPr>
+              <w:instrText xml:space="preserve"> PAGEREF _Toc171534375 \h </w:instrText>
+            </w:r>
+            <w:r>
+              <w:rPr>
+                <w:noProof/>
+                <w:webHidden/>
+              </w:rPr>
+            </w:r>
+            <w:r>
+              <w:rPr>
+                <w:noProof/>
+                <w:webHidden/>
+              </w:rPr>
+              <w:fldChar w:fldCharType="separate"/>
+            </w:r>
+            <w:r>
+              <w:rPr>
+                <w:noProof/>
+                <w:webHidden/>
+              </w:rPr>
+              <w:t>3</w:t>
+            </w:r>
+            <w:r>
+              <w:rPr>
+                <w:noProof/>
+                <w:webHidden/>
+              </w:rPr>
+              <w:fldChar w:fldCharType="end"/>
+            </w:r>
+          </w:hyperlink>
+        </w:p>
+        <w:p>
+          <w:pPr>
+            <w:pStyle w:val="Sommario2"/>
+            <w:tabs>
+              <w:tab w:val="right" w:leader="dot" w:pos="9628"/>
+            </w:tabs>
+            <w:rPr>
+              <w:rFonts w:eastAsiaTheme="minorEastAsia"/>
+              <w:noProof/>
+              <w:sz w:val="24"/>
+              <w:szCs w:val="24"/>
+              <w:lang w:eastAsia="it-IT"/>
+            </w:rPr>
+          </w:pPr>
+          <w:hyperlink w:anchor="_Toc171534376" w:history="1">
+            <w:r>
+              <w:rPr>
+                <w:rStyle w:val="Collegamentoipertestuale"/>
+                <w:noProof/>
+              </w:rPr>
+              <w:t>Punto di partenza (scena di gioco)</w:t>
+            </w:r>
+            <w:r>
+              <w:rPr>
+                <w:noProof/>
+                <w:webHidden/>
+              </w:rPr>
+              <w:tab/>
+            </w:r>
+            <w:r>
+              <w:rPr>
+                <w:noProof/>
+                <w:webHidden/>
+              </w:rPr>
+              <w:fldChar w:fldCharType="begin"/>
+            </w:r>
+            <w:r>
+              <w:rPr>
+                <w:noProof/>
+                <w:webHidden/>
+              </w:rPr>
+              <w:instrText xml:space="preserve"> PAGEREF _Toc171534376 \h </w:instrText>
+            </w:r>
+            <w:r>
+              <w:rPr>
+                <w:noProof/>
+                <w:webHidden/>
+              </w:rPr>
+            </w:r>
+            <w:r>
+              <w:rPr>
+                <w:noProof/>
+                <w:webHidden/>
+              </w:rPr>
+              <w:fldChar w:fldCharType="separate"/>
+            </w:r>
+            <w:r>
+              <w:rPr>
+                <w:noProof/>
+                <w:webHidden/>
+              </w:rPr>
+              <w:t>4</w:t>
+            </w:r>
+            <w:r>
+              <w:rPr>
+                <w:noProof/>
+                <w:webHidden/>
+              </w:rPr>
+              <w:fldChar w:fldCharType="end"/>
+            </w:r>
+          </w:hyperlink>
+        </w:p>
+        <w:p>
+          <w:pPr>
+            <w:pStyle w:val="Sommario3"/>
+            <w:tabs>
+              <w:tab w:val="right" w:leader="dot" w:pos="9628"/>
+            </w:tabs>
+            <w:rPr>
+              <w:rFonts w:eastAsiaTheme="minorEastAsia"/>
+              <w:noProof/>
+              <w:sz w:val="24"/>
+              <w:szCs w:val="24"/>
+              <w:lang w:eastAsia="it-IT"/>
+            </w:rPr>
+          </w:pPr>
+          <w:hyperlink w:anchor="_Toc171534377" w:history="1">
+            <w:r>
+              <w:rPr>
+                <w:rStyle w:val="Collegamentoipertestuale"/>
+                <w:noProof/>
+              </w:rPr>
+              <w:t>Staccionata</w:t>
+            </w:r>
+            <w:r>
+              <w:rPr>
+                <w:noProof/>
+                <w:webHidden/>
+              </w:rPr>
+              <w:tab/>
+            </w:r>
+            <w:r>
+              <w:rPr>
+                <w:noProof/>
+                <w:webHidden/>
+              </w:rPr>
+              <w:fldChar w:fldCharType="begin"/>
+            </w:r>
+            <w:r>
+              <w:rPr>
+                <w:noProof/>
+                <w:webHidden/>
+              </w:rPr>
+              <w:instrText xml:space="preserve"> PAGEREF _Toc171534377 \h </w:instrText>
+            </w:r>
+            <w:r>
+              <w:rPr>
+                <w:noProof/>
+                <w:webHidden/>
+              </w:rPr>
+            </w:r>
+            <w:r>
+              <w:rPr>
+                <w:noProof/>
+                <w:webHidden/>
+              </w:rPr>
+              <w:fldChar w:fldCharType="separate"/>
+            </w:r>
+            <w:r>
+              <w:rPr>
+                <w:noProof/>
+                <w:webHidden/>
+              </w:rPr>
+              <w:t>4</w:t>
+            </w:r>
+            <w:r>
+              <w:rPr>
+                <w:noProof/>
+                <w:webHidden/>
+              </w:rPr>
+              <w:fldChar w:fldCharType="end"/>
+            </w:r>
+          </w:hyperlink>
+        </w:p>
+        <w:p>
+          <w:pPr>
+            <w:pStyle w:val="Sommario3"/>
+            <w:tabs>
+              <w:tab w:val="right" w:leader="dot" w:pos="9628"/>
+            </w:tabs>
+            <w:rPr>
+              <w:rFonts w:eastAsiaTheme="minorEastAsia"/>
+              <w:noProof/>
+              <w:sz w:val="24"/>
+              <w:szCs w:val="24"/>
+              <w:lang w:eastAsia="it-IT"/>
+            </w:rPr>
+          </w:pPr>
+          <w:hyperlink w:anchor="_Toc171534378" w:history="1">
+            <w:r>
+              <w:rPr>
+                <w:rStyle w:val="Collegamentoipertestuale"/>
+                <w:noProof/>
+              </w:rPr>
+              <w:t>Automobile</w:t>
+            </w:r>
+            <w:r>
+              <w:rPr>
+                <w:noProof/>
+                <w:webHidden/>
+              </w:rPr>
+              <w:tab/>
+            </w:r>
+            <w:r>
+              <w:rPr>
+                <w:noProof/>
+                <w:webHidden/>
+              </w:rPr>
+              <w:fldChar w:fldCharType="begin"/>
+            </w:r>
+            <w:r>
+              <w:rPr>
+                <w:noProof/>
+                <w:webHidden/>
+              </w:rPr>
+              <w:instrText xml:space="preserve"> PAGEREF _Toc171534378 \h </w:instrText>
+            </w:r>
+            <w:r>
+              <w:rPr>
+                <w:noProof/>
+                <w:webHidden/>
+              </w:rPr>
+            </w:r>
+            <w:r>
+              <w:rPr>
+                <w:noProof/>
+                <w:webHidden/>
+              </w:rPr>
+              <w:fldChar w:fldCharType="separate"/>
+            </w:r>
+            <w:r>
+              <w:rPr>
+                <w:noProof/>
+                <w:webHidden/>
+              </w:rPr>
+              <w:t>4</w:t>
+            </w:r>
+            <w:r>
+              <w:rPr>
+                <w:noProof/>
+                <w:webHidden/>
+              </w:rPr>
+              <w:fldChar w:fldCharType="end"/>
+            </w:r>
+          </w:hyperlink>
+        </w:p>
+        <w:p>
+          <w:pPr>
+            <w:pStyle w:val="Sommario2"/>
+            <w:tabs>
+              <w:tab w:val="right" w:leader="dot" w:pos="9628"/>
+            </w:tabs>
+            <w:rPr>
+              <w:rFonts w:eastAsiaTheme="minorEastAsia"/>
+              <w:noProof/>
+              <w:sz w:val="24"/>
+              <w:szCs w:val="24"/>
+              <w:lang w:eastAsia="it-IT"/>
+            </w:rPr>
+          </w:pPr>
+          <w:hyperlink w:anchor="_Toc171534379" w:history="1">
+            <w:r>
+              <w:rPr>
+                <w:rStyle w:val="Collegamentoipertestuale"/>
+                <w:noProof/>
+              </w:rPr>
+              <w:t>Fuse Box</w:t>
+            </w:r>
+            <w:r>
+              <w:rPr>
+                <w:noProof/>
+                <w:webHidden/>
+              </w:rPr>
+              <w:tab/>
+            </w:r>
+            <w:r>
+              <w:rPr>
+                <w:noProof/>
+                <w:webHidden/>
+              </w:rPr>
+              <w:fldChar w:fldCharType="begin"/>
+            </w:r>
+            <w:r>
+              <w:rPr>
+                <w:noProof/>
+                <w:webHidden/>
+              </w:rPr>
+              <w:instrText xml:space="preserve"> PAGEREF _Toc171534379 \h </w:instrText>
+            </w:r>
+            <w:r>
+              <w:rPr>
+                <w:noProof/>
+                <w:webHidden/>
+              </w:rPr>
+            </w:r>
+            <w:r>
+              <w:rPr>
+                <w:noProof/>
+                <w:webHidden/>
+              </w:rPr>
+              <w:fldChar w:fldCharType="separate"/>
+            </w:r>
+            <w:r>
+              <w:rPr>
+                <w:noProof/>
+                <w:webHidden/>
+              </w:rPr>
+              <w:t>5</w:t>
+            </w:r>
+            <w:r>
+              <w:rPr>
+                <w:noProof/>
+                <w:webHidden/>
+              </w:rPr>
+              <w:fldChar w:fldCharType="end"/>
+            </w:r>
+          </w:hyperlink>
+        </w:p>
+        <w:p>
+          <w:pPr>
+            <w:pStyle w:val="Sommario2"/>
+            <w:tabs>
+              <w:tab w:val="right" w:leader="dot" w:pos="9628"/>
+            </w:tabs>
+            <w:rPr>
+              <w:rFonts w:eastAsiaTheme="minorEastAsia"/>
+              <w:noProof/>
+              <w:sz w:val="24"/>
+              <w:szCs w:val="24"/>
+              <w:lang w:eastAsia="it-IT"/>
+            </w:rPr>
+          </w:pPr>
+          <w:hyperlink w:anchor="_Toc171534380" w:history="1">
+            <w:r>
+              <w:rPr>
+                <w:rStyle w:val="Collegamentoipertestuale"/>
+                <w:noProof/>
+              </w:rPr>
+              <w:t>Percorso</w:t>
+            </w:r>
+            <w:r>
+              <w:rPr>
+                <w:noProof/>
+                <w:webHidden/>
+              </w:rPr>
+              <w:tab/>
+            </w:r>
+            <w:r>
+              <w:rPr>
+                <w:noProof/>
+                <w:webHidden/>
+              </w:rPr>
+              <w:fldChar w:fldCharType="begin"/>
+            </w:r>
+            <w:r>
+              <w:rPr>
+                <w:noProof/>
+                <w:webHidden/>
+              </w:rPr>
+              <w:instrText xml:space="preserve"> PAGEREF _Toc171534380 \h </w:instrText>
+            </w:r>
+            <w:r>
+              <w:rPr>
+                <w:noProof/>
+                <w:webHidden/>
+              </w:rPr>
+            </w:r>
+            <w:r>
+              <w:rPr>
+                <w:noProof/>
+                <w:webHidden/>
+              </w:rPr>
+              <w:fldChar w:fldCharType="separate"/>
+            </w:r>
+            <w:r>
+              <w:rPr>
+                <w:noProof/>
+                <w:webHidden/>
+              </w:rPr>
+              <w:t>5</w:t>
+            </w:r>
+            <w:r>
+              <w:rPr>
+                <w:noProof/>
+                <w:webHidden/>
+              </w:rPr>
+              <w:fldChar w:fldCharType="end"/>
+            </w:r>
+          </w:hyperlink>
+        </w:p>
+        <w:p>
+          <w:pPr>
+            <w:pStyle w:val="Sommario2"/>
+            <w:tabs>
+              <w:tab w:val="right" w:leader="dot" w:pos="9628"/>
+            </w:tabs>
+            <w:rPr>
+              <w:rFonts w:eastAsiaTheme="minorEastAsia"/>
+              <w:noProof/>
+              <w:sz w:val="24"/>
+              <w:szCs w:val="24"/>
+              <w:lang w:eastAsia="it-IT"/>
+            </w:rPr>
+          </w:pPr>
+          <w:hyperlink w:anchor="_Toc171534381" w:history="1">
+            <w:r>
+              <w:rPr>
+                <w:rStyle w:val="Collegamentoipertestuale"/>
+                <w:noProof/>
+              </w:rPr>
+              <w:t>Roccia con ombra del mostro</w:t>
+            </w:r>
+            <w:r>
+              <w:rPr>
+                <w:noProof/>
+                <w:webHidden/>
+              </w:rPr>
+              <w:tab/>
+            </w:r>
+            <w:r>
+              <w:rPr>
+                <w:noProof/>
+                <w:webHidden/>
+              </w:rPr>
+              <w:fldChar w:fldCharType="begin"/>
+            </w:r>
+            <w:r>
+              <w:rPr>
+                <w:noProof/>
+                <w:webHidden/>
+              </w:rPr>
+              <w:instrText xml:space="preserve"> PAGEREF _Toc171534381 \h </w:instrText>
+            </w:r>
+            <w:r>
+              <w:rPr>
+                <w:noProof/>
+                <w:webHidden/>
+              </w:rPr>
+            </w:r>
+            <w:r>
+              <w:rPr>
+                <w:noProof/>
+                <w:webHidden/>
+              </w:rPr>
+              <w:fldChar w:fldCharType="separate"/>
+            </w:r>
+            <w:r>
+              <w:rPr>
+                <w:noProof/>
+                <w:webHidden/>
+              </w:rPr>
+              <w:t>5</w:t>
+            </w:r>
+            <w:r>
+              <w:rPr>
+                <w:noProof/>
+                <w:webHidden/>
+              </w:rPr>
+              <w:fldChar w:fldCharType="end"/>
+            </w:r>
+          </w:hyperlink>
+        </w:p>
+        <w:p>
+          <w:pPr>
+            <w:pStyle w:val="Sommario2"/>
+            <w:tabs>
+              <w:tab w:val="right" w:leader="dot" w:pos="9628"/>
+            </w:tabs>
+            <w:rPr>
+              <w:rFonts w:eastAsiaTheme="minorEastAsia"/>
+              <w:noProof/>
+              <w:sz w:val="24"/>
+              <w:szCs w:val="24"/>
+              <w:lang w:eastAsia="it-IT"/>
+            </w:rPr>
+          </w:pPr>
+          <w:hyperlink w:anchor="_Toc171534382" w:history="1">
+            <w:r>
+              <w:rPr>
+                <w:rStyle w:val="Collegamentoipertestuale"/>
+                <w:noProof/>
+              </w:rPr>
+              <w:t>Attacco del mostro</w:t>
+            </w:r>
+            <w:r>
+              <w:rPr>
+                <w:noProof/>
+                <w:webHidden/>
+              </w:rPr>
+              <w:tab/>
+            </w:r>
+            <w:r>
+              <w:rPr>
+                <w:noProof/>
+                <w:webHidden/>
+              </w:rPr>
+              <w:fldChar w:fldCharType="begin"/>
+            </w:r>
+            <w:r>
+              <w:rPr>
+                <w:noProof/>
+                <w:webHidden/>
+              </w:rPr>
+              <w:instrText xml:space="preserve"> PAGEREF _Toc171534382 \h </w:instrText>
+            </w:r>
+            <w:r>
+              <w:rPr>
+                <w:noProof/>
+                <w:webHidden/>
+              </w:rPr>
+            </w:r>
+            <w:r>
+              <w:rPr>
+                <w:noProof/>
+                <w:webHidden/>
+              </w:rPr>
+              <w:fldChar w:fldCharType="separate"/>
+            </w:r>
+            <w:r>
+              <w:rPr>
+                <w:noProof/>
+                <w:webHidden/>
+              </w:rPr>
+              <w:t>5</w:t>
+            </w:r>
+            <w:r>
+              <w:rPr>
+                <w:noProof/>
+                <w:webHidden/>
+              </w:rPr>
+              <w:fldChar w:fldCharType="end"/>
+            </w:r>
+          </w:hyperlink>
+        </w:p>
+        <w:p>
+          <w:r>
+            <w:rPr>
+              <w:b/>
+              <w:bCs/>
+            </w:rPr>
+            <w:fldChar w:fldCharType="end"/>
+          </w:r>
+        </w:p>
+      </w:sdtContent>
+    </w:sdt>
+    <w:p/>
+    <w:p/>
+    <w:p/>
+    <w:p/>
+    <w:p/>
+    <w:p/>
+    <w:p/>
+    <w:p/>
+    <w:p/>
+    <w:p/>
+    <w:p/>
+    <w:p/>
+    <w:p/>
+    <w:p/>
+    <w:p/>
+    <w:p/>
+    <w:p/>
+    <w:p>
+      <w:pPr>
+        <w:pStyle w:val="Titolo1"/>
+      </w:pPr>
+      <w:bookmarkStart w:id="0" w:name="_Toc171534369"/>
+      <w:r>
+        <w:lastRenderedPageBreak/>
+        <w:t>Introduzione</w:t>
+      </w:r>
+      <w:bookmarkEnd w:id="0"/>
+    </w:p>
+    <w:p>
+      <w:r>
+        <w:t>(gioco in generale, ambientazione, tipo horror, orientato sulle interazioni, guidato, introduzione alla struttura della relazione, gli asset importati sono linkati sul nome del package)</w:t>
+      </w:r>
+    </w:p>
+    <w:p>
+      <w:pPr>
+        <w:pStyle w:val="Titolo1"/>
+      </w:pPr>
+      <w:bookmarkStart w:id="1" w:name="_Toc171534370"/>
+      <w:r>
+        <w:t>Ambientazione e terreno</w:t>
+      </w:r>
+      <w:bookmarkEnd w:id="1"/>
+    </w:p>
+    <w:p>
+      <w:r>
+        <w:t>(</w:t>
+      </w:r>
+      <w:r>
+        <w:t xml:space="preserve">anche skybox, </w:t>
+      </w:r>
+      <w:proofErr w:type="spellStart"/>
+      <w:r>
+        <w:t>fog</w:t>
+      </w:r>
+      <w:proofErr w:type="spellEnd"/>
+      <w:r>
+        <w:t>, audio)</w:t>
+      </w:r>
+    </w:p>
+    <w:p>
+      <w:pPr>
+        <w:pStyle w:val="Titolo1"/>
+      </w:pPr>
+      <w:bookmarkStart w:id="2" w:name="_Toc171534371"/>
+      <w:r>
+        <w:t>Interazioni</w:t>
+      </w:r>
+      <w:bookmarkEnd w:id="2"/>
+    </w:p>
+    <w:p>
+      <w:r>
+        <w:t>(</w:t>
+      </w:r>
+      <w:r>
+        <w:t xml:space="preserve">movimento (e collisioni), </w:t>
+      </w:r>
+      <w:proofErr w:type="spellStart"/>
+      <w:r>
+        <w:t>grab</w:t>
+      </w:r>
+      <w:proofErr w:type="spellEnd"/>
+      <w:r>
+        <w:t xml:space="preserve"> (asset mani), ray)</w:t>
+      </w:r>
+    </w:p>
+    <w:p>
+      <w:pPr>
+        <w:pStyle w:val="Titolo2"/>
+      </w:pPr>
+      <w:bookmarkStart w:id="3" w:name="_Toc171534372"/>
+      <w:r>
+        <w:t>User Interface</w:t>
+      </w:r>
+      <w:bookmarkEnd w:id="3"/>
+    </w:p>
+    <w:p>
+      <w:r>
+        <w:t xml:space="preserve"> (come aprirla, come funziona)</w:t>
+      </w:r>
+    </w:p>
+    <w:p>
+      <w:pPr>
+        <w:pStyle w:val="Titolo1"/>
+      </w:pPr>
+      <w:bookmarkStart w:id="4" w:name="_Toc171534373"/>
+      <w:r>
+        <w:t>Narrazione</w:t>
+      </w:r>
+      <w:bookmarkEnd w:id="4"/>
+    </w:p>
+    <w:p>
+      <w:r>
+        <w:t>(audio e testo)</w:t>
+      </w:r>
+    </w:p>
+    <w:p/>
+    <w:p/>
+    <w:p/>
+    <w:p/>
+    <w:p/>
+    <w:p/>
+    <w:p/>
+    <w:p/>
+    <w:p/>
+    <w:p/>
+    <w:p/>
+    <w:p/>
+    <w:p/>
+    <w:p/>
+    <w:p/>
+    <w:p>
+      <w:pPr>
+        <w:pStyle w:val="Titolo1"/>
+      </w:pPr>
+      <w:bookmarkStart w:id="5" w:name="_Toc171534374"/>
+      <w:r>
+        <w:lastRenderedPageBreak/>
+        <w:t>Aree di gioco</w:t>
+      </w:r>
+      <w:bookmarkEnd w:id="5"/>
+    </w:p>
+    <w:p>
+      <w:r>
+        <w:t xml:space="preserve">Nelle seguenti sezioni saranno descritte tutte le aree di gioco in sequenza, dalla prima incontrata all’ultima. Per avere un’idea generale dei contenuti è sufficiente leggere la parte introduttiva di ciascuna sezione, dopo la quale saranno riportati in maggiore dettaglio i contenuti </w:t>
+      </w:r>
+      <w:r>
+        <w:t xml:space="preserve">della sezione, descrivendo il lavoro fatto senza entrare troppo in dettagli tecnici a meno che sia ritenuto necessario. In ogni caso saranno presenti tutti i riferimenti ai </w:t>
+      </w:r>
+      <w:proofErr w:type="spellStart"/>
+      <w:r>
+        <w:t>GameObject</w:t>
+      </w:r>
+      <w:proofErr w:type="spellEnd"/>
+      <w:r>
+        <w:t xml:space="preserve"> e agli Script creati, modificati e utilizzati all’interno del progetto.</w:t>
+      </w:r>
+    </w:p>
+    <w:p>
+      <w:pPr>
+        <w:pStyle w:val="Titolo2"/>
+      </w:pPr>
+      <w:bookmarkStart w:id="6" w:name="_Toc171534375"/>
+      <w:r>
+        <w:t>Menu Iniziale</w:t>
+      </w:r>
+      <w:r>
+        <w:t xml:space="preserve"> (scena introduttiva)</w:t>
+      </w:r>
+      <w:bookmarkEnd w:id="6"/>
+    </w:p>
+    <w:p>
+      <w:r>
+        <w:rPr>
+          <w:noProof/>
+        </w:rPr>
+        <w:drawing>
+          <wp:inline distT="0" distB="0" distL="0" distR="0" wp14:anchorId="6FDFF4F1" wp14:editId="4925C8C2">
+            <wp:extent cx="6120130" cy="2652378"/>
+            <wp:effectExtent l="0" t="0" r="2540" b="0"/>
+            <wp:docPr id="219752356" name="Immagine 1" descr="Immagine che contiene testo, schermata, aria aperta&#10;&#10;Descrizione generata automaticamente"/>
+            <wp:cNvGraphicFramePr>
+              <a:graphicFrameLocks xmlns:a="http://schemas.openxmlformats.org/drawingml/2006/main" noChangeAspect="1"/>
+            </wp:cNvGraphicFramePr>
+            <a:graphic xmlns:a="http://schemas.openxmlformats.org/drawingml/2006/main">
+              <a:graphicData uri="http://schemas.openxmlformats.org/drawingml/2006/picture">
+                <pic:pic xmlns:pic="http://schemas.openxmlformats.org/drawingml/2006/picture">
+                  <pic:nvPicPr>
+                    <pic:cNvPr id="219752356" name="Immagine 1" descr="Immagine che contiene testo, schermata, aria aperta&#10;&#10;Descrizione generata automaticamente"/>
+                    <pic:cNvPicPr/>
+                  </pic:nvPicPr>
+                  <pic:blipFill rotWithShape="1">
+                    <a:blip r:embed="rId6"/>
+                    <a:srcRect l="2537"/>
+                    <a:stretch/>
+                  </pic:blipFill>
+                  <pic:spPr bwMode="auto">
+                    <a:xfrm>
+                      <a:off x="0" y="0"/>
+                      <a:ext cx="6120130" cy="2652378"/>
+                    </a:xfrm>
+                    <a:prstGeom prst="rect">
+                      <a:avLst/>
+                    </a:prstGeom>
+                    <a:ln>
+                      <a:noFill/>
+                    </a:ln>
+                    <a:extLst>
+                      <a:ext uri="{53640926-AAD7-44D8-BBD7-CCE9431645EC}">
+                        <a14:shadowObscured xmlns:a14="http://schemas.microsoft.com/office/drawing/2010/main"/>
+                      </a:ext>
+                    </a:extLst>
+                  </pic:spPr>
+                </pic:pic>
+              </a:graphicData>
+            </a:graphic>
+          </wp:inline>
+        </w:drawing>
+      </w:r>
+    </w:p>
+    <w:p>
+      <w:r>
+        <w:t xml:space="preserve">La prima scena contiene una copia dello stesso terreno, con alcune piccole modifiche per creare quest’area ristretta dove l’utente può muoversi. </w:t>
+      </w:r>
+    </w:p>
+    <w:p>
+      <w:r>
+        <w:t>All’interno si può trovare una semplice UI che contiene alcune istruzioni sulle interazioni e come simularle tramite mouse e tastiera (non ho aggiunto riferimenti per i visori dato che suppongo siano diversi per ciascun visore), e un pulsante “Play” che permette di cambiare scena, iniziando il gioco.</w:t>
+      </w:r>
+    </w:p>
+    <w:p>
+      <w:pPr>
+        <w:pStyle w:val="Titolo2"/>
+      </w:pPr>
+      <w:bookmarkStart w:id="7" w:name="_Toc171534376"/>
+      <w:r>
+        <w:t>Punto di partenza</w:t>
+      </w:r>
+      <w:r>
+        <w:t xml:space="preserve"> (scena di gioco)</w:t>
+      </w:r>
+      <w:bookmarkEnd w:id="7"/>
+    </w:p>
+    <w:p>
+      <w:r>
+        <w:rPr>
+          <w:noProof/>
+        </w:rPr>
+        <w:drawing>
+          <wp:inline distT="0" distB="0" distL="0" distR="0" wp14:anchorId="6EAA6BED" wp14:editId="203D46EA">
+            <wp:extent cx="6120130" cy="2586355"/>
+            <wp:effectExtent l="0" t="0" r="0" b="4445"/>
+            <wp:docPr id="36635228" name="Immagine 1" descr="Immagine che contiene aria aperta, albero, Veicolo terrestre, veicolo&#10;&#10;Descrizione generata automaticamente"/>
+            <wp:cNvGraphicFramePr>
+              <a:graphicFrameLocks xmlns:a="http://schemas.openxmlformats.org/drawingml/2006/main" noChangeAspect="1"/>
+            </wp:cNvGraphicFramePr>
+            <a:graphic xmlns:a="http://schemas.openxmlformats.org/drawingml/2006/main">
+              <a:graphicData uri="http://schemas.openxmlformats.org/drawingml/2006/picture">
+                <pic:pic xmlns:pic="http://schemas.openxmlformats.org/drawingml/2006/picture">
+                  <pic:nvPicPr>
+                    <pic:cNvPr id="36635228" name="Immagine 1" descr="Immagine che contiene aria aperta, albero, Veicolo terrestre, veicolo&#10;&#10;Descrizione generata automaticamente"/>
+                    <pic:cNvPicPr/>
+                  </pic:nvPicPr>
+                  <pic:blipFill>
+                    <a:blip r:embed="rId7"/>
+                    <a:stretch>
+                      <a:fillRect/>
+                    </a:stretch>
+                  </pic:blipFill>
+                  <pic:spPr>
+                    <a:xfrm>
+                      <a:off x="0" y="0"/>
+                      <a:ext cx="6120130" cy="2586355"/>
+                    </a:xfrm>
+                    <a:prstGeom prst="rect">
+                      <a:avLst/>
+                    </a:prstGeom>
+                  </pic:spPr>
+                </pic:pic>
+              </a:graphicData>
+            </a:graphic>
+          </wp:inline>
+        </w:drawing>
+      </w:r>
+      <w:r>
+        <w:t xml:space="preserve"> </w:t>
+      </w:r>
+    </w:p>
+    <w:p>
+      <w:r>
+        <w:lastRenderedPageBreak/>
+        <w:t>L’utente si ritrova in una strada sterrata in una foresta. Da un lato c’è una staccionata che blocca la strada, dietro la quale c’è la sua auto</w:t>
+      </w:r>
+      <w:r>
+        <w:t xml:space="preserve"> con le luci accese, un vetro rotto e</w:t>
+      </w:r>
+      <w:r>
+        <w:t xml:space="preserve"> il cofano rialzato da cui esce fumo ad indicare che l’auto ha </w:t>
+      </w:r>
+      <w:r>
+        <w:t xml:space="preserve">avuto </w:t>
+      </w:r>
+      <w:r>
+        <w:t xml:space="preserve">un problema. </w:t>
+      </w:r>
+      <w:r>
+        <w:t>Questo, quindi,</w:t>
+      </w:r>
+      <w:r>
+        <w:t xml:space="preserve"> fa capire all’utente che non deve interagire con l’auto stessa, ma deve seguire la strada</w:t>
+      </w:r>
+      <w:r>
+        <w:t>, dal lato della staccionata in cui si ritrova l’utente.</w:t>
+      </w:r>
+    </w:p>
+    <w:p>
+      <w:r>
+        <w:t>Quando l’utente arriva in quest’area (automaticamente, visto che è il punto di partenza del gioco), vengono riprodotti due audio di narrazione introduttivi, per aiutare l’utente a capire in che situazione si ritrova.</w:t>
+      </w:r>
+    </w:p>
+    <w:p>
+      <w:r>
+        <w:t>L’UI riporterà le seguenti informazioni:</w:t>
+      </w:r>
+    </w:p>
+    <w:p>
+      <w:pPr>
+        <w:jc w:val="center"/>
+      </w:pPr>
+      <w:r>
+        <w:rPr>
+          <w:noProof/>
+        </w:rPr>
+        <w:drawing>
+          <wp:inline distT="0" distB="0" distL="0" distR="0" wp14:anchorId="0174034A" wp14:editId="3D3A71C1">
+            <wp:extent cx="2139351" cy="1423919"/>
+            <wp:effectExtent l="0" t="0" r="0" b="5080"/>
+            <wp:docPr id="908461860" name="Immagine 1" descr="Immagine che contiene testo, schermata, Carattere, numero&#10;&#10;Descrizione generata automaticamente"/>
+            <wp:cNvGraphicFramePr>
+              <a:graphicFrameLocks xmlns:a="http://schemas.openxmlformats.org/drawingml/2006/main" noChangeAspect="1"/>
+            </wp:cNvGraphicFramePr>
+            <a:graphic xmlns:a="http://schemas.openxmlformats.org/drawingml/2006/main">
+              <a:graphicData uri="http://schemas.openxmlformats.org/drawingml/2006/picture">
+                <pic:pic xmlns:pic="http://schemas.openxmlformats.org/drawingml/2006/picture">
+                  <pic:nvPicPr>
+                    <pic:cNvPr id="908461860" name="Immagine 1" descr="Immagine che contiene testo, schermata, Carattere, numero&#10;&#10;Descrizione generata automaticamente"/>
+                    <pic:cNvPicPr/>
+                  </pic:nvPicPr>
+                  <pic:blipFill>
+                    <a:blip r:embed="rId8"/>
+                    <a:stretch>
+                      <a:fillRect/>
+                    </a:stretch>
+                  </pic:blipFill>
+                  <pic:spPr>
+                    <a:xfrm>
+                      <a:off x="0" y="0"/>
+                      <a:ext cx="2142544" cy="1426044"/>
+                    </a:xfrm>
+                    <a:prstGeom prst="rect">
+                      <a:avLst/>
+                    </a:prstGeom>
+                  </pic:spPr>
+                </pic:pic>
+              </a:graphicData>
+            </a:graphic>
+          </wp:inline>
+        </w:drawing>
+      </w:r>
+    </w:p>
+    <w:p>
+      <w:pPr>
+        <w:pStyle w:val="Titolo3"/>
+      </w:pPr>
+      <w:bookmarkStart w:id="8" w:name="_Toc171534377"/>
+      <w:r>
+        <w:t>Staccionata</w:t>
+      </w:r>
+      <w:bookmarkEnd w:id="8"/>
+    </w:p>
+    <w:p>
+      <w:r>
+        <w:t>La staccionata utilizza il modello del package “</w:t>
+      </w:r>
+      <w:hyperlink r:id="rId9" w:history="1">
+        <w:r>
+          <w:rPr>
+            <w:rStyle w:val="Collegamentoipertestuale"/>
+          </w:rPr>
+          <w:t xml:space="preserve">RPG </w:t>
+        </w:r>
+        <w:proofErr w:type="spellStart"/>
+        <w:r>
+          <w:rPr>
+            <w:rStyle w:val="Collegamentoipertestuale"/>
+          </w:rPr>
+          <w:t>Me</w:t>
+        </w:r>
+        <w:r>
+          <w:rPr>
+            <w:rStyle w:val="Collegamentoipertestuale"/>
+          </w:rPr>
+          <w:t>d</w:t>
+        </w:r>
+        <w:r>
+          <w:rPr>
+            <w:rStyle w:val="Collegamentoipertestuale"/>
+          </w:rPr>
+          <w:t>ieval</w:t>
+        </w:r>
+        <w:proofErr w:type="spellEnd"/>
+        <w:r>
+          <w:rPr>
+            <w:rStyle w:val="Collegamentoipertestuale"/>
+          </w:rPr>
+          <w:t xml:space="preserve"> </w:t>
+        </w:r>
+        <w:proofErr w:type="spellStart"/>
+        <w:r>
+          <w:rPr>
+            <w:rStyle w:val="Collegamentoipertestuale"/>
+          </w:rPr>
+          <w:t>Props</w:t>
+        </w:r>
+        <w:proofErr w:type="spellEnd"/>
+      </w:hyperlink>
+      <w:r>
+        <w:t xml:space="preserve">” (uno dei pochi asset del pack compatibili con la </w:t>
+      </w:r>
+      <w:proofErr w:type="spellStart"/>
+      <w:r>
+        <w:t>built</w:t>
+      </w:r>
+      <w:proofErr w:type="spellEnd"/>
+      <w:r>
+        <w:t xml:space="preserve">-in render pipeline che ho usato) ed è stata creata </w:t>
+      </w:r>
+      <w:proofErr w:type="spellStart"/>
+      <w:r>
+        <w:t>creata</w:t>
+      </w:r>
+      <w:proofErr w:type="spellEnd"/>
+      <w:r>
+        <w:t xml:space="preserve"> manualmente alternando 2 </w:t>
+      </w:r>
+      <w:proofErr w:type="spellStart"/>
+      <w:r>
+        <w:t>prefab</w:t>
+      </w:r>
+      <w:proofErr w:type="spellEnd"/>
+      <w:r>
+        <w:t xml:space="preserve"> diversi di staccionata, allungandone e inclinandone uno sul pezzo di staccionata “rotto”, per renderla un po’ più interessante.</w:t>
+      </w:r>
+    </w:p>
+    <w:p>
+      <w:r>
+        <w:t>Ho poi deciso di semplificare le collisioni con l’utente andando a sovrapporre un box collider semplice, per evitare che l’utente possa andare in quel lato della mappa dove c’è l’auto.</w:t>
+      </w:r>
+    </w:p>
+    <w:p>
+      <w:pPr>
+        <w:pStyle w:val="Titolo3"/>
+      </w:pPr>
+      <w:bookmarkStart w:id="9" w:name="_Toc171534378"/>
+      <w:r>
+        <w:t>Automobile</w:t>
+      </w:r>
+      <w:bookmarkEnd w:id="9"/>
+    </w:p>
+    <w:p>
+      <w:r>
+        <w:t>L’automobile è un modello importato dal package “</w:t>
+      </w:r>
+      <w:hyperlink r:id="rId10" w:history="1">
+        <w:r>
+          <w:rPr>
+            <w:rStyle w:val="Collegamentoipertestuale"/>
+          </w:rPr>
+          <w:t xml:space="preserve">Low Poly </w:t>
+        </w:r>
+        <w:proofErr w:type="spellStart"/>
+        <w:r>
+          <w:rPr>
+            <w:rStyle w:val="Collegamentoipertestuale"/>
+          </w:rPr>
+          <w:t>Destructible</w:t>
+        </w:r>
+        <w:proofErr w:type="spellEnd"/>
+        <w:r>
+          <w:rPr>
+            <w:rStyle w:val="Collegamentoipertestuale"/>
+          </w:rPr>
+          <w:t xml:space="preserve"> 2 Ca</w:t>
+        </w:r>
+        <w:r>
+          <w:rPr>
+            <w:rStyle w:val="Collegamentoipertestuale"/>
+          </w:rPr>
+          <w:t>r</w:t>
+        </w:r>
+        <w:r>
+          <w:rPr>
+            <w:rStyle w:val="Collegamentoipertestuale"/>
+          </w:rPr>
+          <w:t>s no. 8</w:t>
+        </w:r>
+      </w:hyperlink>
+      <w:r>
+        <w:t xml:space="preserve">”, utilizzando gli asset disponibili per personalizzare la macchina (si possono cambiare gomme, paraurti, </w:t>
+      </w:r>
+      <w:proofErr w:type="spellStart"/>
+      <w:r>
+        <w:t>etc</w:t>
+      </w:r>
+      <w:proofErr w:type="spellEnd"/>
+      <w:r>
+        <w:t>). La cosa importante è che l’auto di questo package non è un oggetto singolo ma è l’insieme delle sue parti, il che lo rende molto personalizzabile e, come da nome del package, distruttibile. È quindi semplice spostare alcune sotto-parti per (nel mio caso) tenere una portiera aperta, avere il cofano aperto, impostare una texture di vetro rotto ad uno dei vetri.</w:t>
+      </w:r>
+    </w:p>
+    <w:p>
+      <w:r>
+        <w:t xml:space="preserve">Le due sorgenti </w:t>
+      </w:r>
+      <w:proofErr w:type="spellStart"/>
+      <w:r>
+        <w:t>particle</w:t>
+      </w:r>
+      <w:proofErr w:type="spellEnd"/>
+      <w:r>
+        <w:t xml:space="preserve"> system per il fumo che esce dal motore sono state create manualmente da me, di modo che appunto assomigliassero a del fumo, seguendo anche le collisioni superiori con il cofano rialzato e la direzione del vento globale. Per creare un </w:t>
+      </w:r>
+      <w:proofErr w:type="spellStart"/>
+      <w:r>
+        <w:t>particle</w:t>
+      </w:r>
+      <w:proofErr w:type="spellEnd"/>
+      <w:r>
+        <w:t xml:space="preserve"> system realistico ho quindi lavorato sulle sezioni </w:t>
+      </w:r>
+      <w:proofErr w:type="spellStart"/>
+      <w:r>
+        <w:t>emission</w:t>
+      </w:r>
+      <w:proofErr w:type="spellEnd"/>
+      <w:r>
+        <w:t xml:space="preserve">, </w:t>
+      </w:r>
+      <w:proofErr w:type="spellStart"/>
+      <w:r>
+        <w:t>shape</w:t>
+      </w:r>
+      <w:proofErr w:type="spellEnd"/>
+      <w:r>
+        <w:t xml:space="preserve">, color over </w:t>
+      </w:r>
+      <w:proofErr w:type="spellStart"/>
+      <w:r>
+        <w:t>lifetime</w:t>
+      </w:r>
+      <w:proofErr w:type="spellEnd"/>
+      <w:r>
+        <w:t xml:space="preserve">, size over </w:t>
+      </w:r>
+      <w:proofErr w:type="spellStart"/>
+      <w:r>
+        <w:t>lifetime</w:t>
+      </w:r>
+      <w:proofErr w:type="spellEnd"/>
+      <w:r>
+        <w:t xml:space="preserve">, </w:t>
+      </w:r>
+      <w:proofErr w:type="spellStart"/>
+      <w:r>
+        <w:t>external</w:t>
+      </w:r>
+      <w:proofErr w:type="spellEnd"/>
+      <w:r>
+        <w:t xml:space="preserve"> </w:t>
+      </w:r>
+      <w:proofErr w:type="spellStart"/>
+      <w:r>
+        <w:t>forces</w:t>
+      </w:r>
+      <w:proofErr w:type="spellEnd"/>
+      <w:r>
+        <w:t xml:space="preserve">, </w:t>
+      </w:r>
+      <w:proofErr w:type="spellStart"/>
+      <w:r>
+        <w:t>collision</w:t>
+      </w:r>
+      <w:proofErr w:type="spellEnd"/>
+      <w:r>
+        <w:t xml:space="preserve"> e render.</w:t>
+      </w:r>
+    </w:p>
+    <w:p>
+      <w:r>
+        <w:t xml:space="preserve">Sono anche state aggiunte manualmente due spot </w:t>
+      </w:r>
+      <w:proofErr w:type="spellStart"/>
+      <w:r>
+        <w:t>lights</w:t>
+      </w:r>
+      <w:proofErr w:type="spellEnd"/>
+      <w:r>
+        <w:t xml:space="preserve"> su ciascun faro anteriore, di modo da rendere la scena ancora più realistica (dato che la luce interagisce con la staccionata e gli alberi) ed aggiungere una sorgente di luce. Ho aggiunto anche due point </w:t>
+      </w:r>
+      <w:proofErr w:type="spellStart"/>
+      <w:r>
+        <w:t>lights</w:t>
+      </w:r>
+      <w:proofErr w:type="spellEnd"/>
+      <w:r>
+        <w:t xml:space="preserve"> e due effetti </w:t>
+      </w:r>
+      <w:proofErr w:type="spellStart"/>
+      <w:r>
+        <w:t>halo</w:t>
+      </w:r>
+      <w:proofErr w:type="spellEnd"/>
+      <w:r>
+        <w:t xml:space="preserve"> sui fari, per dare appunto l’impressione che i fari siano accesi. Altrimenti ci sarebbe una sorgente di luce proveniente dai fari che però sarebbero scuri, spenti.</w:t>
+      </w:r>
+    </w:p>
+    <w:p>
+      <w:r>
+        <w:t xml:space="preserve">È anche presenta una sorgente di audio 3d che riproduce un basso rumore dell’auto in </w:t>
+      </w:r>
+      <w:proofErr w:type="spellStart"/>
+      <w:r>
+        <w:t>idle</w:t>
+      </w:r>
+      <w:proofErr w:type="spellEnd"/>
+      <w:r>
+        <w:t>, per aggiungere più atmosfera.</w:t>
+      </w:r>
+    </w:p>
+    <w:p>
+      <w:pPr>
+        <w:pStyle w:val="Titolo2"/>
+      </w:pPr>
+      <w:bookmarkStart w:id="10" w:name="_Toc171534379"/>
+      <w:r>
+        <w:lastRenderedPageBreak/>
+        <w:t>Fuse Box</w:t>
+      </w:r>
+      <w:bookmarkEnd w:id="10"/>
+    </w:p>
+    <w:p/>
+    <w:p>
+      <w:pPr>
+        <w:pStyle w:val="Titolo2"/>
+      </w:pPr>
+      <w:bookmarkStart w:id="11" w:name="_Toc171534380"/>
+      <w:r>
+        <w:t>Percorso</w:t>
+      </w:r>
+      <w:bookmarkEnd w:id="11"/>
+    </w:p>
+    <w:p>
+      <w:r>
+        <w:t>Suoni horror distanti</w:t>
+      </w:r>
+    </w:p>
+    <w:p>
+      <w:pPr>
+        <w:pStyle w:val="Titolo2"/>
+      </w:pPr>
+      <w:bookmarkStart w:id="12" w:name="_Toc171534381"/>
+      <w:r>
+        <w:t>Roccia con ombra del mostro</w:t>
+      </w:r>
+      <w:bookmarkEnd w:id="12"/>
+    </w:p>
+    <w:p/>
+    <w:p>
+      <w:pPr>
+        <w:pStyle w:val="Titolo2"/>
+      </w:pPr>
+      <w:bookmarkStart w:id="13" w:name="_Toc171534382"/>
+      <w:r>
+        <w:t>Attacco del mostro</w:t>
+      </w:r>
+      <w:bookmarkEnd w:id="13"/>
+    </w:p>
+    <w:p/>
     <w:p>
       <w:pPr>
         <w:rPr>
@@ -9,11 +1753,148 @@
           <w:szCs w:val="32"/>
         </w:rPr>
       </w:pPr>
-      <w:r>
+    </w:p>
+    <w:p>
+      <w:pPr>
         <w:rPr>
           <w:sz w:val="32"/>
           <w:szCs w:val="32"/>
         </w:rPr>
+      </w:pPr>
+    </w:p>
+    <w:p>
+      <w:pPr>
+        <w:rPr>
+          <w:sz w:val="32"/>
+          <w:szCs w:val="32"/>
+        </w:rPr>
+      </w:pPr>
+    </w:p>
+    <w:p>
+      <w:pPr>
+        <w:rPr>
+          <w:sz w:val="32"/>
+          <w:szCs w:val="32"/>
+        </w:rPr>
+      </w:pPr>
+    </w:p>
+    <w:p>
+      <w:pPr>
+        <w:rPr>
+          <w:sz w:val="32"/>
+          <w:szCs w:val="32"/>
+        </w:rPr>
+      </w:pPr>
+    </w:p>
+    <w:p>
+      <w:pPr>
+        <w:rPr>
+          <w:sz w:val="32"/>
+          <w:szCs w:val="32"/>
+        </w:rPr>
+      </w:pPr>
+    </w:p>
+    <w:p>
+      <w:pPr>
+        <w:rPr>
+          <w:sz w:val="32"/>
+          <w:szCs w:val="32"/>
+        </w:rPr>
+      </w:pPr>
+    </w:p>
+    <w:p>
+      <w:pPr>
+        <w:rPr>
+          <w:sz w:val="32"/>
+          <w:szCs w:val="32"/>
+        </w:rPr>
+      </w:pPr>
+    </w:p>
+    <w:p>
+      <w:pPr>
+        <w:rPr>
+          <w:sz w:val="32"/>
+          <w:szCs w:val="32"/>
+        </w:rPr>
+      </w:pPr>
+    </w:p>
+    <w:p>
+      <w:pPr>
+        <w:rPr>
+          <w:sz w:val="32"/>
+          <w:szCs w:val="32"/>
+        </w:rPr>
+      </w:pPr>
+    </w:p>
+    <w:p>
+      <w:pPr>
+        <w:rPr>
+          <w:sz w:val="32"/>
+          <w:szCs w:val="32"/>
+        </w:rPr>
+      </w:pPr>
+    </w:p>
+    <w:p>
+      <w:pPr>
+        <w:rPr>
+          <w:sz w:val="32"/>
+          <w:szCs w:val="32"/>
+        </w:rPr>
+      </w:pPr>
+    </w:p>
+    <w:p>
+      <w:pPr>
+        <w:rPr>
+          <w:sz w:val="32"/>
+          <w:szCs w:val="32"/>
+        </w:rPr>
+      </w:pPr>
+    </w:p>
+    <w:p>
+      <w:pPr>
+        <w:rPr>
+          <w:sz w:val="32"/>
+          <w:szCs w:val="32"/>
+        </w:rPr>
+      </w:pPr>
+    </w:p>
+    <w:p>
+      <w:pPr>
+        <w:rPr>
+          <w:sz w:val="32"/>
+          <w:szCs w:val="32"/>
+        </w:rPr>
+      </w:pPr>
+    </w:p>
+    <w:p>
+      <w:pPr>
+        <w:rPr>
+          <w:sz w:val="32"/>
+          <w:szCs w:val="32"/>
+        </w:rPr>
+      </w:pPr>
+    </w:p>
+    <w:p>
+      <w:pPr>
+        <w:rPr>
+          <w:sz w:val="32"/>
+          <w:szCs w:val="32"/>
+        </w:rPr>
+      </w:pPr>
+    </w:p>
+    <w:p>
+      <w:pPr>
+        <w:rPr>
+          <w:sz w:val="32"/>
+          <w:szCs w:val="32"/>
+        </w:rPr>
+      </w:pPr>
+      <w:r>
+        <w:rPr>
+          <w:sz w:val="32"/>
+          <w:szCs w:val="32"/>
+        </w:rPr>
+        <w:lastRenderedPageBreak/>
         <w:t>Introduzione</w:t>
       </w:r>
     </w:p>
@@ -163,86 +2044,6 @@
       </w:r>
     </w:p>
     <w:p/>
-    <w:p/>
-    <w:p>
-      <w:r>
-        <w:t>Da sistemare, avrà una struttura del tipo</w:t>
-      </w:r>
-    </w:p>
-    <w:p>
-      <w:r>
-        <w:t>Introduzione</w:t>
-      </w:r>
-    </w:p>
-    <w:p>
-      <w:r>
-        <w:t xml:space="preserve">Interazioni (qua posso spiegare la cosa del </w:t>
-      </w:r>
-      <w:proofErr w:type="spellStart"/>
-      <w:r>
-        <w:t>character</w:t>
-      </w:r>
-      <w:proofErr w:type="spellEnd"/>
-      <w:r>
-        <w:t xml:space="preserve"> controller, da sistemare e semplificare, e poi spiegare i vari modi in cui si può interagire, che pulsanti premere </w:t>
-      </w:r>
-      <w:proofErr w:type="spellStart"/>
-      <w:r>
-        <w:t>etc</w:t>
-      </w:r>
-      <w:proofErr w:type="spellEnd"/>
-      <w:r>
-        <w:t>)</w:t>
-      </w:r>
-    </w:p>
-    <w:p>
-      <w:r>
-        <w:t>Area di gioco (terreno)</w:t>
-      </w:r>
-    </w:p>
-    <w:p>
-      <w:r>
-        <w:t>[Sezione di gioco, per esempio posizione iniziale con la macchina]</w:t>
-      </w:r>
-    </w:p>
-    <w:p>
-      <w:pPr>
-        <w:ind w:left="705"/>
-      </w:pPr>
-      <w:r>
-        <w:t xml:space="preserve">Introduzione con spiegazione generale di cosa c’è in quest’area e cosa bisogna fare (+ </w:t>
-      </w:r>
-      <w:proofErr w:type="spellStart"/>
-      <w:r>
-        <w:t>screenshots</w:t>
-      </w:r>
-      <w:proofErr w:type="spellEnd"/>
-      <w:r>
-        <w:t xml:space="preserve"> dell’ambientazione]</w:t>
-      </w:r>
-    </w:p>
-    <w:p>
-      <w:r>
-        <w:tab/>
-        <w:t>Componenti, spiegazione di ciascun componente, cos’ho fatto</w:t>
-      </w:r>
-    </w:p>
-    <w:p>
-      <w:r>
-        <w:tab/>
-        <w:t>Asset esterni che ho usato e come li ho modificati</w:t>
-      </w:r>
-    </w:p>
-    <w:p>
-      <w:r>
-        <w:t>[Prossima sezione]</w:t>
-      </w:r>
-    </w:p>
-    <w:p>
-      <w:r>
-        <w:t>…</w:t>
-      </w:r>
-    </w:p>
     <w:sectPr>
       <w:pgSz w:w="11906" w:h="16838"/>
       <w:pgMar w:top="1417" w:right="1134" w:bottom="1134" w:left="1134" w:header="708" w:footer="708" w:gutter="0"/>
@@ -251,6 +2052,189 @@
     </w:sectPr>
   </w:body>
 </w:document>
+</file>
+
+<file path=word/numbering.xml><?xml version="1.0" encoding="utf-8"?>
+<w:numbering xmlns:wpc="http://schemas.microsoft.com/office/word/2010/wordprocessingCanvas" xmlns:cx="http://schemas.microsoft.com/office/drawing/2014/chartex" xmlns:cx1="http://schemas.microsoft.com/office/drawing/2015/9/8/chartex" xmlns:cx2="http://schemas.microsoft.com/office/drawing/2015/10/21/chartex" xmlns:cx3="http://schemas.microsoft.com/office/drawing/2016/5/9/chartex" xmlns:cx4="http://schemas.microsoft.com/office/drawing/2016/5/10/chartex" xmlns:cx5="http://schemas.microsoft.com/office/drawing/2016/5/11/chartex" xmlns:cx6="http://schemas.microsoft.com/office/drawing/2016/5/12/chartex" xmlns:cx7="http://schemas.microsoft.com/office/drawing/2016/5/13/chartex" xmlns:cx8="http://schemas.microsoft.com/office/drawing/2016/5/14/chartex" xmlns:mc="http://schemas.openxmlformats.org/markup-compatibility/2006" xmlns:aink="http://schemas.microsoft.com/office/drawing/2016/ink" xmlns:am3d="http://schemas.microsoft.com/office/drawing/2017/model3d" xmlns:o="urn:schemas-microsoft-com:office:office" xmlns:oel="http://schemas.microsoft.com/office/2019/extlst" xmlns:r="http://schemas.openxmlformats.org/officeDocument/2006/relationships" xmlns:m="http://schemas.openxmlformats.org/officeDocument/2006/math" xmlns:v="urn:schemas-microsoft-com:vml" xmlns:wp14="http://schemas.microsoft.com/office/word/2010/wordprocessingDrawing" xmlns:wp="http://schemas.openxmlformats.org/drawingml/2006/wordprocessingDrawing" xmlns:w10="urn:schemas-microsoft-com:office:word" xmlns:w="http://schemas.openxmlformats.org/wordprocessingml/2006/main" xmlns:w14="http://schemas.microsoft.com/office/word/2010/wordml" xmlns:w15="http://schemas.microsoft.com/office/word/2012/wordml" xmlns:w16cex="http://schemas.microsoft.com/office/word/2018/wordml/cex" xmlns:w16cid="http://schemas.microsoft.com/office/word/2016/wordml/cid" xmlns:w16="http://schemas.microsoft.com/office/word/2018/wordml" xmlns:w16du="http://schemas.microsoft.com/office/word/2023/wordml/word16du" xmlns:w16sdtdh="http://schemas.microsoft.com/office/word/2020/wordml/sdtdatahash" xmlns:w16se="http://schemas.microsoft.com/office/word/2015/wordml/symex" xmlns:wpg="http://schemas.microsoft.com/office/word/2010/wordprocessingGroup" xmlns:wpi="http://schemas.microsoft.com/office/word/2010/wordprocessingInk" xmlns:wne="http://schemas.microsoft.com/office/word/2006/wordml" xmlns:wps="http://schemas.microsoft.com/office/word/2010/wordprocessingShape" mc:Ignorable="w14 w15 w16se w16cid w16 w16cex w16sdtdh w16du wp14">
+  <w:abstractNum w:abstractNumId="0" w15:restartNumberingAfterBreak="0">
+    <w:nsid w:val="275824E2"/>
+    <w:multiLevelType w:val="hybridMultilevel"/>
+    <w:tmpl w:val="4F922244"/>
+    <w:lvl w:ilvl="0" w:tplc="04100019">
+      <w:start w:val="1"/>
+      <w:numFmt w:val="lowerLetter"/>
+      <w:lvlText w:val="%1."/>
+      <w:lvlJc w:val="left"/>
+      <w:pPr>
+        <w:ind w:left="1440" w:hanging="360"/>
+      </w:pPr>
+    </w:lvl>
+    <w:lvl w:ilvl="1" w:tplc="04100019" w:tentative="1">
+      <w:start w:val="1"/>
+      <w:numFmt w:val="lowerLetter"/>
+      <w:lvlText w:val="%2."/>
+      <w:lvlJc w:val="left"/>
+      <w:pPr>
+        <w:ind w:left="2160" w:hanging="360"/>
+      </w:pPr>
+    </w:lvl>
+    <w:lvl w:ilvl="2" w:tplc="0410001B" w:tentative="1">
+      <w:start w:val="1"/>
+      <w:numFmt w:val="lowerRoman"/>
+      <w:lvlText w:val="%3."/>
+      <w:lvlJc w:val="right"/>
+      <w:pPr>
+        <w:ind w:left="2880" w:hanging="180"/>
+      </w:pPr>
+    </w:lvl>
+    <w:lvl w:ilvl="3" w:tplc="0410000F" w:tentative="1">
+      <w:start w:val="1"/>
+      <w:numFmt w:val="decimal"/>
+      <w:lvlText w:val="%4."/>
+      <w:lvlJc w:val="left"/>
+      <w:pPr>
+        <w:ind w:left="3600" w:hanging="360"/>
+      </w:pPr>
+    </w:lvl>
+    <w:lvl w:ilvl="4" w:tplc="04100019" w:tentative="1">
+      <w:start w:val="1"/>
+      <w:numFmt w:val="lowerLetter"/>
+      <w:lvlText w:val="%5."/>
+      <w:lvlJc w:val="left"/>
+      <w:pPr>
+        <w:ind w:left="4320" w:hanging="360"/>
+      </w:pPr>
+    </w:lvl>
+    <w:lvl w:ilvl="5" w:tplc="0410001B" w:tentative="1">
+      <w:start w:val="1"/>
+      <w:numFmt w:val="lowerRoman"/>
+      <w:lvlText w:val="%6."/>
+      <w:lvlJc w:val="right"/>
+      <w:pPr>
+        <w:ind w:left="5040" w:hanging="180"/>
+      </w:pPr>
+    </w:lvl>
+    <w:lvl w:ilvl="6" w:tplc="0410000F" w:tentative="1">
+      <w:start w:val="1"/>
+      <w:numFmt w:val="decimal"/>
+      <w:lvlText w:val="%7."/>
+      <w:lvlJc w:val="left"/>
+      <w:pPr>
+        <w:ind w:left="5760" w:hanging="360"/>
+      </w:pPr>
+    </w:lvl>
+    <w:lvl w:ilvl="7" w:tplc="04100019" w:tentative="1">
+      <w:start w:val="1"/>
+      <w:numFmt w:val="lowerLetter"/>
+      <w:lvlText w:val="%8."/>
+      <w:lvlJc w:val="left"/>
+      <w:pPr>
+        <w:ind w:left="6480" w:hanging="360"/>
+      </w:pPr>
+    </w:lvl>
+    <w:lvl w:ilvl="8" w:tplc="0410001B" w:tentative="1">
+      <w:start w:val="1"/>
+      <w:numFmt w:val="lowerRoman"/>
+      <w:lvlText w:val="%9."/>
+      <w:lvlJc w:val="right"/>
+      <w:pPr>
+        <w:ind w:left="7200" w:hanging="180"/>
+      </w:pPr>
+    </w:lvl>
+  </w:abstractNum>
+  <w:abstractNum w:abstractNumId="1" w15:restartNumberingAfterBreak="0">
+    <w:nsid w:val="42D06B78"/>
+    <w:multiLevelType w:val="hybridMultilevel"/>
+    <w:tmpl w:val="6E4E0468"/>
+    <w:lvl w:ilvl="0" w:tplc="0410000F">
+      <w:start w:val="1"/>
+      <w:numFmt w:val="decimal"/>
+      <w:lvlText w:val="%1."/>
+      <w:lvlJc w:val="left"/>
+      <w:pPr>
+        <w:ind w:left="720" w:hanging="360"/>
+      </w:pPr>
+    </w:lvl>
+    <w:lvl w:ilvl="1" w:tplc="04100019">
+      <w:start w:val="1"/>
+      <w:numFmt w:val="lowerLetter"/>
+      <w:lvlText w:val="%2."/>
+      <w:lvlJc w:val="left"/>
+      <w:pPr>
+        <w:ind w:left="1440" w:hanging="360"/>
+      </w:pPr>
+    </w:lvl>
+    <w:lvl w:ilvl="2" w:tplc="0410001B">
+      <w:start w:val="1"/>
+      <w:numFmt w:val="lowerRoman"/>
+      <w:lvlText w:val="%3."/>
+      <w:lvlJc w:val="right"/>
+      <w:pPr>
+        <w:ind w:left="2160" w:hanging="180"/>
+      </w:pPr>
+    </w:lvl>
+    <w:lvl w:ilvl="3" w:tplc="0410000F" w:tentative="1">
+      <w:start w:val="1"/>
+      <w:numFmt w:val="decimal"/>
+      <w:lvlText w:val="%4."/>
+      <w:lvlJc w:val="left"/>
+      <w:pPr>
+        <w:ind w:left="2880" w:hanging="360"/>
+      </w:pPr>
+    </w:lvl>
+    <w:lvl w:ilvl="4" w:tplc="04100019" w:tentative="1">
+      <w:start w:val="1"/>
+      <w:numFmt w:val="lowerLetter"/>
+      <w:lvlText w:val="%5."/>
+      <w:lvlJc w:val="left"/>
+      <w:pPr>
+        <w:ind w:left="3600" w:hanging="360"/>
+      </w:pPr>
+    </w:lvl>
+    <w:lvl w:ilvl="5" w:tplc="0410001B" w:tentative="1">
+      <w:start w:val="1"/>
+      <w:numFmt w:val="lowerRoman"/>
+      <w:lvlText w:val="%6."/>
+      <w:lvlJc w:val="right"/>
+      <w:pPr>
+        <w:ind w:left="4320" w:hanging="180"/>
+      </w:pPr>
+    </w:lvl>
+    <w:lvl w:ilvl="6" w:tplc="0410000F" w:tentative="1">
+      <w:start w:val="1"/>
+      <w:numFmt w:val="decimal"/>
+      <w:lvlText w:val="%7."/>
+      <w:lvlJc w:val="left"/>
+      <w:pPr>
+        <w:ind w:left="5040" w:hanging="360"/>
+      </w:pPr>
+    </w:lvl>
+    <w:lvl w:ilvl="7" w:tplc="04100019" w:tentative="1">
+      <w:start w:val="1"/>
+      <w:numFmt w:val="lowerLetter"/>
+      <w:lvlText w:val="%8."/>
+      <w:lvlJc w:val="left"/>
+      <w:pPr>
+        <w:ind w:left="5760" w:hanging="360"/>
+      </w:pPr>
+    </w:lvl>
+    <w:lvl w:ilvl="8" w:tplc="0410001B" w:tentative="1">
+      <w:start w:val="1"/>
+      <w:numFmt w:val="lowerRoman"/>
+      <w:lvlText w:val="%9."/>
+      <w:lvlJc w:val="right"/>
+      <w:pPr>
+        <w:ind w:left="6480" w:hanging="180"/>
+      </w:pPr>
+    </w:lvl>
+  </w:abstractNum>
+  <w:num w:numId="1" w16cid:durableId="601841651">
+    <w:abstractNumId w:val="1"/>
+  </w:num>
+  <w:num w:numId="2" w16cid:durableId="1690180857">
+    <w:abstractNumId w:val="0"/>
+  </w:num>
+</w:numbering>
 </file>
 
 <file path=word/styles.xml><?xml version="1.0" encoding="utf-8"?>
@@ -661,7 +2645,7 @@
     <w:link w:val="Titolo1Carattere"/>
     <w:uiPriority w:val="9"/>
     <w:qFormat/>
-    <w:rsid w:val="00FB5DE9"/>
+    <w:rsid w:val="005C140E"/>
     <w:pPr>
       <w:keepNext/>
       <w:keepLines/>
@@ -671,7 +2655,7 @@
     <w:rPr>
       <w:rFonts w:asciiTheme="majorHAnsi" w:eastAsiaTheme="majorEastAsia" w:hAnsiTheme="majorHAnsi" w:cstheme="majorBidi"/>
       <w:color w:val="0F4761" w:themeColor="accent1" w:themeShade="BF"/>
-      <w:sz w:val="40"/>
+      <w:sz w:val="52"/>
       <w:szCs w:val="40"/>
     </w:rPr>
   </w:style>
@@ -681,10 +2665,9 @@
     <w:next w:val="Normale"/>
     <w:link w:val="Titolo2Carattere"/>
     <w:uiPriority w:val="9"/>
-    <w:semiHidden/>
     <w:unhideWhenUsed/>
     <w:qFormat/>
-    <w:rsid w:val="00FB5DE9"/>
+    <w:rsid w:val="005C140E"/>
     <w:pPr>
       <w:keepNext/>
       <w:keepLines/>
@@ -694,7 +2677,7 @@
     <w:rPr>
       <w:rFonts w:asciiTheme="majorHAnsi" w:eastAsiaTheme="majorEastAsia" w:hAnsiTheme="majorHAnsi" w:cstheme="majorBidi"/>
       <w:color w:val="0F4761" w:themeColor="accent1" w:themeShade="BF"/>
-      <w:sz w:val="32"/>
+      <w:sz w:val="36"/>
       <w:szCs w:val="32"/>
     </w:rPr>
   </w:style>
@@ -704,7 +2687,6 @@
     <w:next w:val="Normale"/>
     <w:link w:val="Titolo3Carattere"/>
     <w:uiPriority w:val="9"/>
-    <w:semiHidden/>
     <w:unhideWhenUsed/>
     <w:qFormat/>
     <w:rsid w:val="00FB5DE9"/>
@@ -885,11 +2867,11 @@
     <w:basedOn w:val="Carpredefinitoparagrafo"/>
     <w:link w:val="Titolo1"/>
     <w:uiPriority w:val="9"/>
-    <w:rsid w:val="00FB5DE9"/>
+    <w:rsid w:val="005C140E"/>
     <w:rPr>
       <w:rFonts w:asciiTheme="majorHAnsi" w:eastAsiaTheme="majorEastAsia" w:hAnsiTheme="majorHAnsi" w:cstheme="majorBidi"/>
       <w:color w:val="0F4761" w:themeColor="accent1" w:themeShade="BF"/>
-      <w:sz w:val="40"/>
+      <w:sz w:val="52"/>
       <w:szCs w:val="40"/>
     </w:rPr>
   </w:style>
@@ -898,12 +2880,11 @@
     <w:basedOn w:val="Carpredefinitoparagrafo"/>
     <w:link w:val="Titolo2"/>
     <w:uiPriority w:val="9"/>
-    <w:semiHidden/>
-    <w:rsid w:val="00FB5DE9"/>
+    <w:rsid w:val="005C140E"/>
     <w:rPr>
       <w:rFonts w:asciiTheme="majorHAnsi" w:eastAsiaTheme="majorEastAsia" w:hAnsiTheme="majorHAnsi" w:cstheme="majorBidi"/>
       <w:color w:val="0F4761" w:themeColor="accent1" w:themeShade="BF"/>
-      <w:sz w:val="32"/>
+      <w:sz w:val="36"/>
       <w:szCs w:val="32"/>
     </w:rPr>
   </w:style>
@@ -912,7 +2893,6 @@
     <w:basedOn w:val="Carpredefinitoparagrafo"/>
     <w:link w:val="Titolo3"/>
     <w:uiPriority w:val="9"/>
-    <w:semiHidden/>
     <w:rsid w:val="00FB5DE9"/>
     <w:rPr>
       <w:rFonts w:eastAsiaTheme="majorEastAsia" w:cstheme="majorBidi"/>
@@ -1168,6 +3148,99 @@
       <w:smallCaps/>
       <w:color w:val="0F4761" w:themeColor="accent1" w:themeShade="BF"/>
       <w:spacing w:val="5"/>
+    </w:rPr>
+  </w:style>
+  <w:style w:type="paragraph" w:styleId="Titolosommario">
+    <w:name w:val="TOC Heading"/>
+    <w:basedOn w:val="Titolo1"/>
+    <w:next w:val="Normale"/>
+    <w:uiPriority w:val="39"/>
+    <w:unhideWhenUsed/>
+    <w:qFormat/>
+    <w:rsid w:val="005C140E"/>
+    <w:pPr>
+      <w:spacing w:before="240" w:after="0"/>
+      <w:outlineLvl w:val="9"/>
+    </w:pPr>
+    <w:rPr>
+      <w:kern w:val="0"/>
+      <w:sz w:val="32"/>
+      <w:szCs w:val="32"/>
+      <w:lang w:eastAsia="it-IT"/>
+      <w14:ligatures w14:val="none"/>
+    </w:rPr>
+  </w:style>
+  <w:style w:type="paragraph" w:styleId="Sommario1">
+    <w:name w:val="toc 1"/>
+    <w:basedOn w:val="Normale"/>
+    <w:next w:val="Normale"/>
+    <w:autoRedefine/>
+    <w:uiPriority w:val="39"/>
+    <w:unhideWhenUsed/>
+    <w:rsid w:val="005C140E"/>
+    <w:pPr>
+      <w:spacing w:after="100"/>
+    </w:pPr>
+  </w:style>
+  <w:style w:type="character" w:styleId="Collegamentoipertestuale">
+    <w:name w:val="Hyperlink"/>
+    <w:basedOn w:val="Carpredefinitoparagrafo"/>
+    <w:uiPriority w:val="99"/>
+    <w:unhideWhenUsed/>
+    <w:rsid w:val="005C140E"/>
+    <w:rPr>
+      <w:color w:val="467886" w:themeColor="hyperlink"/>
+      <w:u w:val="single"/>
+    </w:rPr>
+  </w:style>
+  <w:style w:type="paragraph" w:styleId="Sommario2">
+    <w:name w:val="toc 2"/>
+    <w:basedOn w:val="Normale"/>
+    <w:next w:val="Normale"/>
+    <w:autoRedefine/>
+    <w:uiPriority w:val="39"/>
+    <w:unhideWhenUsed/>
+    <w:rsid w:val="008C04AF"/>
+    <w:pPr>
+      <w:spacing w:after="100"/>
+      <w:ind w:left="220"/>
+    </w:pPr>
+  </w:style>
+  <w:style w:type="paragraph" w:styleId="Sommario3">
+    <w:name w:val="toc 3"/>
+    <w:basedOn w:val="Normale"/>
+    <w:next w:val="Normale"/>
+    <w:autoRedefine/>
+    <w:uiPriority w:val="39"/>
+    <w:unhideWhenUsed/>
+    <w:rsid w:val="008C04AF"/>
+    <w:pPr>
+      <w:spacing w:after="100"/>
+      <w:ind w:left="440"/>
+    </w:pPr>
+  </w:style>
+  <w:style w:type="character" w:styleId="Menzionenonrisolta">
+    <w:name w:val="Unresolved Mention"/>
+    <w:basedOn w:val="Carpredefinitoparagrafo"/>
+    <w:uiPriority w:val="99"/>
+    <w:semiHidden/>
+    <w:unhideWhenUsed/>
+    <w:rsid w:val="007813B2"/>
+    <w:rPr>
+      <w:color w:val="605E5C"/>
+      <w:shd w:val="clear" w:color="auto" w:fill="E1DFDD"/>
+    </w:rPr>
+  </w:style>
+  <w:style w:type="character" w:styleId="Collegamentovisitato">
+    <w:name w:val="FollowedHyperlink"/>
+    <w:basedOn w:val="Carpredefinitoparagrafo"/>
+    <w:uiPriority w:val="99"/>
+    <w:semiHidden/>
+    <w:unhideWhenUsed/>
+    <w:rsid w:val="007813B2"/>
+    <w:rPr>
+      <w:color w:val="96607D" w:themeColor="followedHyperlink"/>
+      <w:u w:val="single"/>
     </w:rPr>
   </w:style>
 </w:styles>
@@ -1466,4 +3539,16 @@
     </a:ext>
   </a:extLst>
 </a:theme>
+</file>
+
+<file path=customXml/item1.xml><?xml version="1.0" encoding="utf-8"?>
+<b:Sources xmlns:b="http://schemas.openxmlformats.org/officeDocument/2006/bibliography" xmlns="http://schemas.openxmlformats.org/officeDocument/2006/bibliography" SelectedStyle="\APASixthEditionOfficeOnline.xsl" StyleName="APA" Version="6"/>
+</file>
+
+<file path=customXml/itemProps1.xml><?xml version="1.0" encoding="utf-8"?>
+<ds:datastoreItem xmlns:ds="http://schemas.openxmlformats.org/officeDocument/2006/customXml" ds:itemID="{0006B5F3-EF8B-4170-B916-93B5EE9841E1}">
+  <ds:schemaRefs>
+    <ds:schemaRef ds:uri="http://schemas.openxmlformats.org/officeDocument/2006/bibliography"/>
+  </ds:schemaRefs>
+</ds:datastoreItem>
 </file>
</xml_diff>

<commit_message>
Written part of the report. Minor changes to the project.
</commit_message>
<xml_diff>
--- a/Documentazione.docx
+++ b/Documentazione.docx
@@ -4,6 +4,15 @@
   <w:body>
     <w:sdt>
       <w:sdtPr>
+        <w:rPr>
+          <w:rFonts w:asciiTheme="minorHAnsi" w:eastAsiaTheme="minorHAnsi" w:hAnsiTheme="minorHAnsi" w:cstheme="minorBidi"/>
+          <w:color w:val="auto"/>
+          <w:kern w:val="2"/>
+          <w:sz w:val="22"/>
+          <w:szCs w:val="22"/>
+          <w:lang w:eastAsia="en-US"/>
+          <w14:ligatures w14:val="standardContextual"/>
+        </w:rPr>
         <w:id w:val="1844904928"/>
         <w:docPartObj>
           <w:docPartGallery w:val="Table of Contents"/>
@@ -12,15 +21,8 @@
       </w:sdtPr>
       <w:sdtEndPr>
         <w:rPr>
-          <w:rFonts w:asciiTheme="minorHAnsi" w:eastAsiaTheme="minorHAnsi" w:hAnsiTheme="minorHAnsi" w:cstheme="minorBidi"/>
           <w:b/>
           <w:bCs/>
-          <w:color w:val="auto"/>
-          <w:kern w:val="2"/>
-          <w:sz w:val="22"/>
-          <w:szCs w:val="22"/>
-          <w:lang w:eastAsia="en-US"/>
-          <w14:ligatures w14:val="standardContextual"/>
         </w:rPr>
       </w:sdtEndPr>
       <w:sdtContent>
@@ -1090,7 +1092,7 @@
     </w:p>
     <w:p>
       <w:r>
-        <w:t>(gioco in generale, ambientazione, tipo horror, orientato sulle interazioni, guidato, introduzione alla struttura della relazione, gli asset importati sono linkati sul nome del package)</w:t>
+        <w:t>La seguente relazione descrive il mio lavoro su questa applicazione VR. Nelle sezioni iniziali vengono mostrati gli aspetti introduttivi e più generali, nelle sezioni successive invece vengono descritte tutte le sezioni di gioco in sequenza. Ciascuna sezione di gioco ha un’introduzione che è sufficiente per avere un’idea generale del contenuto e di cosa bisogna fare per proseguire. A seguire ciascuna introduzione c’è una descrizione più dettagliata dei contenuti, dove mostro ad alto livello il mio lavoro evitando di entrare sempre negli aspetti tecnici e descrivendoli solo dove li ritengo necessario. Questi paragrafi includono anche i riferimenti agli script e agli asset creati, modificati o importati.</w:t>
       </w:r>
     </w:p>
     <w:p>
@@ -1105,18 +1107,126 @@
     </w:p>
     <w:p>
       <w:r>
-        <w:t>(</w:t>
-      </w:r>
-      <w:r>
-        <w:t xml:space="preserve">anche skybox, </w:t>
-      </w:r>
-      <w:proofErr w:type="spellStart"/>
-      <w:r>
-        <w:t>fog</w:t>
-      </w:r>
-      <w:proofErr w:type="spellEnd"/>
-      <w:r>
-        <w:t>, audio)</w:t>
+        <w:t xml:space="preserve">L’applicazione VR è un gioco a tema horror, </w:t>
+      </w:r>
+      <w:r>
+        <w:t>l’ambientazione è notturna, con poca luce. Le interazioni cercano quindi di mantenere a grandi linee questo tema.</w:t>
+      </w:r>
+    </w:p>
+    <w:p>
+      <w:r>
+        <w:t xml:space="preserve">Il terreno è stato creato tramite il tool interno di </w:t>
+      </w:r>
+      <w:proofErr w:type="spellStart"/>
+      <w:r>
+        <w:t>Unity</w:t>
+      </w:r>
+      <w:proofErr w:type="spellEnd"/>
+      <w:r>
+        <w:t xml:space="preserve"> e utilizzando i packages “</w:t>
+      </w:r>
+      <w:proofErr w:type="spellStart"/>
+      <w:r>
+        <w:fldChar w:fldCharType="begin"/>
+      </w:r>
+      <w:r>
+        <w:instrText>HYPERLINK "https://assetstore.unity.com/packages/3d/vegetation/trees/conifers-botd-142076"</w:instrText>
+      </w:r>
+      <w:r>
+        <w:fldChar w:fldCharType="separate"/>
+      </w:r>
+      <w:r>
+        <w:rPr>
+          <w:rStyle w:val="Collegamentoipertestuale"/>
+        </w:rPr>
+        <w:t>Conifers</w:t>
+      </w:r>
+      <w:proofErr w:type="spellEnd"/>
+      <w:r>
+        <w:rPr>
+          <w:rStyle w:val="Collegamentoipertestuale"/>
+        </w:rPr>
+        <w:t xml:space="preserve"> [BOTD]</w:t>
+      </w:r>
+      <w:r>
+        <w:fldChar w:fldCharType="end"/>
+      </w:r>
+      <w:r>
+        <w:t>” per i modelli degli alberi e dell’erba, e “</w:t>
+      </w:r>
+      <w:hyperlink r:id="rId6" w:history="1">
+        <w:r>
+          <w:rPr>
+            <w:rStyle w:val="Collegamentoipertestuale"/>
+          </w:rPr>
+          <w:t>Grass And Flowers Pack 1</w:t>
+        </w:r>
+      </w:hyperlink>
+      <w:r>
+        <w:t>” per ulteriori modelli dell’erba.</w:t>
+      </w:r>
+    </w:p>
+    <w:p>
+      <w:r>
+        <w:t xml:space="preserve">Ho quindi modellato l’altezza del terreno per rispecchiare la mia idea di gioco, utilizzando questi asset per creare una strada sterrata (utilizzando diversi </w:t>
+      </w:r>
+      <w:proofErr w:type="spellStart"/>
+      <w:r>
+        <w:t>materials</w:t>
+      </w:r>
+      <w:proofErr w:type="spellEnd"/>
+      <w:r>
+        <w:t xml:space="preserve"> di terreno, anche modificati, per renderlo meno piatto e banale) circondata da una fitta foresta.</w:t>
+      </w:r>
+    </w:p>
+    <w:p>
+      <w:r>
+        <w:t>Per rendere l’ambiente notturno e cupo, ho aggiunto uno skybox appropriato (riducendo la quantità di luce proveniente da esso), della nebbia e dei suoni in loop per simulare un clima di vento, una foresta abbastanza silenziosa, senza vita.</w:t>
+      </w:r>
+    </w:p>
+    <w:p>
+      <w:pPr>
+        <w:jc w:val="center"/>
+      </w:pPr>
+      <w:r>
+        <w:rPr>
+          <w:noProof/>
+        </w:rPr>
+        <w:drawing>
+          <wp:inline distT="0" distB="0" distL="0" distR="0" wp14:anchorId="35AAF309" wp14:editId="6323B668">
+            <wp:extent cx="2476500" cy="4321112"/>
+            <wp:effectExtent l="0" t="0" r="0" b="3810"/>
+            <wp:docPr id="1229858274" name="Immagine 1" descr="Immagine che contiene testo, schermata, software, Software multimediale&#10;&#10;Descrizione generata automaticamente"/>
+            <wp:cNvGraphicFramePr>
+              <a:graphicFrameLocks xmlns:a="http://schemas.openxmlformats.org/drawingml/2006/main" noChangeAspect="1"/>
+            </wp:cNvGraphicFramePr>
+            <a:graphic xmlns:a="http://schemas.openxmlformats.org/drawingml/2006/main">
+              <a:graphicData uri="http://schemas.openxmlformats.org/drawingml/2006/picture">
+                <pic:pic xmlns:pic="http://schemas.openxmlformats.org/drawingml/2006/picture">
+                  <pic:nvPicPr>
+                    <pic:cNvPr id="1229858274" name="Immagine 1" descr="Immagine che contiene testo, schermata, software, Software multimediale&#10;&#10;Descrizione generata automaticamente"/>
+                    <pic:cNvPicPr/>
+                  </pic:nvPicPr>
+                  <pic:blipFill>
+                    <a:blip r:embed="rId7"/>
+                    <a:stretch>
+                      <a:fillRect/>
+                    </a:stretch>
+                  </pic:blipFill>
+                  <pic:spPr>
+                    <a:xfrm>
+                      <a:off x="0" y="0"/>
+                      <a:ext cx="2482237" cy="4331121"/>
+                    </a:xfrm>
+                    <a:prstGeom prst="rect">
+                      <a:avLst/>
+                    </a:prstGeom>
+                  </pic:spPr>
+                </pic:pic>
+              </a:graphicData>
+            </a:graphic>
+          </wp:inline>
+        </w:drawing>
       </w:r>
     </w:p>
     <w:p>
@@ -1125,16 +1235,56 @@
       </w:pPr>
       <w:bookmarkStart w:id="2" w:name="_Toc171534371"/>
       <w:r>
+        <w:lastRenderedPageBreak/>
         <w:t>Interazioni</w:t>
       </w:r>
       <w:bookmarkEnd w:id="2"/>
     </w:p>
     <w:p>
       <w:r>
-        <w:t>(</w:t>
-      </w:r>
-      <w:r>
-        <w:t xml:space="preserve">movimento (e collisioni), </w:t>
+        <w:t>Nelle seguenti interazioni faccio riferimento ai comandi per mouse e tastiera,</w:t>
+      </w:r>
+      <w:r>
+        <w:t xml:space="preserve"> dato che questi potrebbero essere mappati in modi diversi in base al visore che viene utilizzato.</w:t>
+      </w:r>
+    </w:p>
+    <w:p>
+      <w:r>
+        <w:t xml:space="preserve">Il movimento nel gioco è fatto tramite i pulsanti “WASD”, quindi in modo semplice e continuo. È inclusa un’area di gioco in una delle ultime sezioni dove è necessario utilizzare il metodo di </w:t>
+      </w:r>
+      <w:proofErr w:type="spellStart"/>
+      <w:r>
+        <w:t>teleport</w:t>
+      </w:r>
+      <w:proofErr w:type="spellEnd"/>
+      <w:r>
+        <w:t xml:space="preserve"> con i </w:t>
+      </w:r>
+      <w:proofErr w:type="spellStart"/>
+      <w:r>
+        <w:t>raycast</w:t>
+      </w:r>
+      <w:proofErr w:type="spellEnd"/>
+      <w:r>
+        <w:t xml:space="preserve"> (DA VERIFICARE POI QUANDO LO FACCIO).</w:t>
+      </w:r>
+    </w:p>
+    <w:p>
+      <w:r>
+        <w:t>È stato aggiunto un sistema di collisioni per l’utente che utilizza il componente “</w:t>
+      </w:r>
+      <w:proofErr w:type="spellStart"/>
+      <w:r>
+        <w:t>Character</w:t>
+      </w:r>
+      <w:proofErr w:type="spellEnd"/>
+      <w:r>
+        <w:t xml:space="preserve"> Controller” per limitare i movimenti dell’utente se necessario, ma soprattutto per supportare una verticalità che avrei voluto dare al gioco. Di conseguenza, se il terreno presenta una piccola salita o discesa, il controller gestirà automaticamente la posizione dell’utente, evitando che questo passi attraverso agli oggetti di gioco.</w:t>
+      </w:r>
+    </w:p>
+    <w:p>
+      <w:r>
+        <w:t xml:space="preserve">Per quanto riguarda le interazioni vengono utilizzate quelle di tipo “Direct </w:t>
       </w:r>
       <w:proofErr w:type="spellStart"/>
       <w:r>
@@ -1142,7 +1292,129 @@
       </w:r>
       <w:proofErr w:type="spellEnd"/>
       <w:r>
-        <w:t xml:space="preserve"> (asset mani), ray)</w:t>
+        <w:t xml:space="preserve">” </w:t>
+      </w:r>
+      <w:r>
+        <w:t xml:space="preserve">(tramite pulsante G di qualsiasi mano) </w:t>
+      </w:r>
+      <w:r>
+        <w:t xml:space="preserve">per la maggior parte, per esempio per aprire uno sportello, muovere una leva, lanciare qualcosa. Vengono utilizzate anche quelle tramite ray </w:t>
+      </w:r>
+      <w:proofErr w:type="spellStart"/>
+      <w:r>
+        <w:t>interactor</w:t>
+      </w:r>
+      <w:proofErr w:type="spellEnd"/>
+      <w:r>
+        <w:t xml:space="preserve"> per interagire con le varie UI (quella nella scena iniziale e quella dell’User Interface) e per il movimento dei quadri all’interno della casa (DA VERIFICARE POI QUANDO LO FACCIO).</w:t>
+      </w:r>
+    </w:p>
+    <w:p>
+      <w:r>
+        <w:t xml:space="preserve">Per le mani ho utilizzato il modello di </w:t>
+      </w:r>
+      <w:proofErr w:type="spellStart"/>
+      <w:r>
+        <w:t>Ocolous</w:t>
+      </w:r>
+      <w:proofErr w:type="spellEnd"/>
+      <w:r>
+        <w:t xml:space="preserve"> che ho trovato su internet, che comprende anche alcune animazioni (per quando viene premuto il pulsante “</w:t>
+      </w:r>
+      <w:proofErr w:type="spellStart"/>
+      <w:r>
+        <w:t>grab</w:t>
+      </w:r>
+      <w:proofErr w:type="spellEnd"/>
+      <w:r>
+        <w:t>” oppure “pinch”), per rendere ancora più esplicita l’interazione. Ho poi implementato uno script “</w:t>
+      </w:r>
+      <w:proofErr w:type="spellStart"/>
+      <w:r>
+        <w:t>HandOverColor</w:t>
+      </w:r>
+      <w:proofErr w:type="spellEnd"/>
+      <w:r>
+        <w:t>” che modifica il materiale delle mani a runtime, cambiandolo con un colore leggermente diverso quando la proprietà “</w:t>
+      </w:r>
+      <w:proofErr w:type="spellStart"/>
+      <w:r>
+        <w:t>Hover</w:t>
+      </w:r>
+      <w:proofErr w:type="spellEnd"/>
+      <w:r>
+        <w:t xml:space="preserve">” è attiva, questo per rendere esplicita e semplice l’interazione con i </w:t>
+      </w:r>
+      <w:proofErr w:type="spellStart"/>
+      <w:r>
+        <w:t>grab</w:t>
+      </w:r>
+      <w:proofErr w:type="spellEnd"/>
+      <w:r>
+        <w:t xml:space="preserve"> </w:t>
+      </w:r>
+      <w:proofErr w:type="spellStart"/>
+      <w:r>
+        <w:t>interactors</w:t>
+      </w:r>
+      <w:proofErr w:type="spellEnd"/>
+      <w:r>
+        <w:t>.</w:t>
+      </w:r>
+    </w:p>
+    <w:p>
+      <w:r>
+        <w:t xml:space="preserve">I ray </w:t>
+      </w:r>
+      <w:proofErr w:type="spellStart"/>
+      <w:r>
+        <w:t>interactor</w:t>
+      </w:r>
+      <w:proofErr w:type="spellEnd"/>
+      <w:r>
+        <w:t xml:space="preserve"> hanno una lunghezza dinamica, vengono allungati se necessario quando puntano ad un oggetto con cui si può interagire. È anche stato impostato un cambio di colore verso il blu quando si sta mirando ad un oggetto </w:t>
+      </w:r>
+      <w:proofErr w:type="spellStart"/>
+      <w:r>
+        <w:t>interactable</w:t>
+      </w:r>
+      <w:proofErr w:type="spellEnd"/>
+      <w:r>
+        <w:t>.</w:t>
+      </w:r>
+    </w:p>
+    <w:p>
+      <w:r>
+        <w:t xml:space="preserve">Vengono utilizzate le “Interaction Layer </w:t>
+      </w:r>
+      <w:proofErr w:type="spellStart"/>
+      <w:r>
+        <w:t>Masks</w:t>
+      </w:r>
+      <w:proofErr w:type="spellEnd"/>
+      <w:r>
+        <w:t xml:space="preserve">” per filtrare quali oggetti è possibile interagire con il metodo Direct e quali con il metodo </w:t>
+      </w:r>
+      <w:proofErr w:type="spellStart"/>
+      <w:r>
+        <w:t>Raycast</w:t>
+      </w:r>
+      <w:proofErr w:type="spellEnd"/>
+      <w:r>
+        <w:t>.</w:t>
+      </w:r>
+    </w:p>
+    <w:p>
+      <w:r>
+        <w:t xml:space="preserve">Ovviamente le interazioni sono state create usando il package di </w:t>
+      </w:r>
+      <w:proofErr w:type="spellStart"/>
+      <w:r>
+        <w:t>Unity</w:t>
+      </w:r>
+      <w:proofErr w:type="spellEnd"/>
+      <w:r>
+        <w:t xml:space="preserve"> “XR Interactions Toolkit”, importandolo e settandolo da zero.</w:t>
       </w:r>
     </w:p>
     <w:p>
@@ -1157,7 +1429,79 @@
     </w:p>
     <w:p>
       <w:r>
-        <w:t xml:space="preserve"> (come aprirla, come funziona)</w:t>
+        <w:t xml:space="preserve">È possibile mostrare o nascondere l’user </w:t>
+      </w:r>
+      <w:proofErr w:type="spellStart"/>
+      <w:r>
+        <w:t>interface</w:t>
+      </w:r>
+      <w:proofErr w:type="spellEnd"/>
+      <w:r>
+        <w:t xml:space="preserve"> in qualsiasi momento, tramite il pulsante B (</w:t>
+      </w:r>
+      <w:proofErr w:type="spellStart"/>
+      <w:r>
+        <w:t>Primary</w:t>
+      </w:r>
+      <w:proofErr w:type="spellEnd"/>
+      <w:r>
+        <w:t xml:space="preserve"> Button) della mano sinistra. L’UI include un titolo e una descrizione che mostrano informazioni sulla sezione di gioco raggiunta, con dei suggerimenti su come proseguire. È presente anche un pulsante X che permette di chiuderla tramite ray </w:t>
+      </w:r>
+      <w:proofErr w:type="spellStart"/>
+      <w:r>
+        <w:t>interactor</w:t>
+      </w:r>
+      <w:proofErr w:type="spellEnd"/>
+      <w:r>
+        <w:t xml:space="preserve"> volendo, ma è possibile chiuderla semplicemente premendo B di nuovo.</w:t>
+      </w:r>
+    </w:p>
+    <w:p>
+      <w:r>
+        <w:t>Le schede mostrate al suo interno cambiano quindi dinamicamente, attivate da funzioni e da trigger zones, di modo da mostrare sempre informazioni sulla sezione di gioco attuale.</w:t>
+      </w:r>
+    </w:p>
+    <w:p>
+      <w:r>
+        <w:t>Ho quindi scritto lo script “</w:t>
+      </w:r>
+      <w:proofErr w:type="spellStart"/>
+      <w:r>
+        <w:t>CanvasVisibility</w:t>
+      </w:r>
+      <w:proofErr w:type="spellEnd"/>
+      <w:r>
+        <w:t>” per rendere l’UI non visibile ad inizio del gioco (impostarla come invisibile manualmente dalla gerarchia dava problemi)</w:t>
+      </w:r>
+      <w:r>
+        <w:t xml:space="preserve">, </w:t>
+      </w:r>
+      <w:proofErr w:type="spellStart"/>
+      <w:r>
+        <w:t>lo</w:t>
+      </w:r>
+      <w:proofErr w:type="spellEnd"/>
+      <w:r>
+        <w:t xml:space="preserve"> script “</w:t>
+      </w:r>
+      <w:proofErr w:type="spellStart"/>
+      <w:r>
+        <w:t>InputButtonPressed</w:t>
+      </w:r>
+      <w:proofErr w:type="spellEnd"/>
+      <w:r>
+        <w:t>” per mostrare l’UI quando viene premuto il pulsante,</w:t>
+      </w:r>
+      <w:r>
+        <w:t xml:space="preserve"> e lo script “</w:t>
+      </w:r>
+      <w:proofErr w:type="spellStart"/>
+      <w:r>
+        <w:t>ChangeCanvasInstruction</w:t>
+      </w:r>
+      <w:proofErr w:type="spellEnd"/>
+      <w:r>
+        <w:t>” per passare automaticamente alla prossima scheda, grazie ad un numero incrementato internamente allo script.</w:t>
       </w:r>
     </w:p>
     <w:p>
@@ -1166,15 +1510,101 @@
       </w:pPr>
       <w:bookmarkStart w:id="4" w:name="_Toc171534373"/>
       <w:r>
+        <w:lastRenderedPageBreak/>
         <w:t>Narrazione</w:t>
       </w:r>
       <w:bookmarkEnd w:id="4"/>
     </w:p>
     <w:p>
       <w:r>
-        <w:t>(audio e testo)</w:t>
-      </w:r>
-    </w:p>
+        <w:t xml:space="preserve">Oltre alla user </w:t>
+      </w:r>
+      <w:proofErr w:type="spellStart"/>
+      <w:r>
+        <w:t>interface</w:t>
+      </w:r>
+      <w:proofErr w:type="spellEnd"/>
+      <w:r>
+        <w:t>, ho voluto implementare un sistema di narrazione, con l’obiettivo di rendere più chiari gli obiettivi di gioco all’utente e aumentare l’immersione di gioco (evitando quindi che l’utente debba aprire l’UI di continuo per capire come proseguire</w:t>
+      </w:r>
+      <w:r>
+        <w:t>)</w:t>
+      </w:r>
+      <w:r>
+        <w:t>.</w:t>
+      </w:r>
+    </w:p>
+    <w:p>
+      <w:r>
+        <w:t xml:space="preserve">Durante il gioco verranno riprodotti automaticamente degli audio di narrazione che ho creato registrando la mia voce e utilizzando il tool AI di </w:t>
+      </w:r>
+      <w:hyperlink r:id="rId8" w:history="1">
+        <w:proofErr w:type="spellStart"/>
+        <w:r>
+          <w:rPr>
+            <w:rStyle w:val="Collegamentoipertestuale"/>
+          </w:rPr>
+          <w:t>ElevenLabs</w:t>
+        </w:r>
+        <w:proofErr w:type="spellEnd"/>
+      </w:hyperlink>
+      <w:r>
+        <w:t>. Ho preferito questa opzione rispetto a quella text to speech perché registrando la mia voce, riuscivo a dare più emozione all’AI che quindi sembrava meno robotica. Il risultato è ovviamente non perfetto, sarebbe molto meglio avere un attore capace, ma è comunque un tipo di implementazione che ho voluto provare ad utilizzare.</w:t>
+      </w:r>
+    </w:p>
+    <w:p>
+      <w:r>
+        <w:t>Questi audio sono riprodotti automaticamente all’ingresso di trigger zones, oppure in specifiche funzioni che vengono eseguite al completamento o durante eventi di gioco specifici.</w:t>
+      </w:r>
+    </w:p>
+    <w:p>
+      <w:r>
+        <w:t>Ho scritto anche la funzione “</w:t>
+      </w:r>
+      <w:proofErr w:type="spellStart"/>
+      <w:r>
+        <w:t>PlayTwoAudiosInARow</w:t>
+      </w:r>
+      <w:proofErr w:type="spellEnd"/>
+      <w:r>
+        <w:t>” nel caso dovessi assegnare ad una singola trigger zone la riproduzione di due audio di fila.</w:t>
+      </w:r>
+    </w:p>
+    <w:p>
+      <w:r>
+        <w:t xml:space="preserve">Le trigger zones sono generalizzate tramite lo script “Trigger” e il </w:t>
+      </w:r>
+      <w:proofErr w:type="spellStart"/>
+      <w:r>
+        <w:t>prefab</w:t>
+      </w:r>
+      <w:proofErr w:type="spellEnd"/>
+      <w:r>
+        <w:t xml:space="preserve"> “Trigger Zone” che ho creato.</w:t>
+      </w:r>
+    </w:p>
+    <w:p>
+      <w:r>
+        <w:t>Tutti gli audio di narrazione sono contenuti nella sezione “</w:t>
+      </w:r>
+      <w:proofErr w:type="spellStart"/>
+      <w:r>
+        <w:t>Narration</w:t>
+      </w:r>
+      <w:proofErr w:type="spellEnd"/>
+      <w:r>
+        <w:t xml:space="preserve"> </w:t>
+      </w:r>
+      <w:proofErr w:type="spellStart"/>
+      <w:r>
+        <w:t>Audios</w:t>
+      </w:r>
+      <w:proofErr w:type="spellEnd"/>
+      <w:r>
+        <w:t>” della gerarchia.</w:t>
+      </w:r>
+    </w:p>
+    <w:p/>
     <w:p/>
     <w:p/>
     <w:p/>
@@ -1251,7 +1681,7 @@
                     <pic:cNvPicPr/>
                   </pic:nvPicPr>
                   <pic:blipFill rotWithShape="1">
-                    <a:blip r:embed="rId6"/>
+                    <a:blip r:embed="rId9"/>
                     <a:srcRect l="2537"/>
                     <a:stretch/>
                   </pic:blipFill>
@@ -1286,7 +1716,21 @@
     </w:p>
     <w:p>
       <w:r>
-        <w:t>All’interno si può trovare una semplice UI che contiene alcune istruzioni sulle interazioni e come simularle tramite mouse e tastiera (non ho aggiunto riferimenti per i visori dato che suppongo siano diversi per ciascun visore), e un pulsante “Play” che permette di cambiare scena, iniziando il gioco.</w:t>
+        <w:t>All’interno si può trovare una semplice UI che contiene alcune istruzioni sulle interazioni e come simularle tramite mouse e tastiera (non ho aggiunto riferimenti per i visori dato che suppongo siano diversi per ciascun visore), e un pulsante “Play” che permette di cambiare scena</w:t>
+      </w:r>
+      <w:r>
+        <w:t xml:space="preserve"> utilizzando la mia funzione “</w:t>
+      </w:r>
+      <w:proofErr w:type="spellStart"/>
+      <w:r>
+        <w:t>SceneChanger</w:t>
+      </w:r>
+      <w:proofErr w:type="spellEnd"/>
+      <w:r>
+        <w:t>”</w:t>
+      </w:r>
+      <w:r>
+        <w:t>, iniziando il gioco.</w:t>
       </w:r>
     </w:p>
     <w:p>
@@ -1323,7 +1767,7 @@
                     <pic:cNvPicPr/>
                   </pic:nvPicPr>
                   <pic:blipFill>
-                    <a:blip r:embed="rId7"/>
+                    <a:blip r:embed="rId10"/>
                     <a:stretch>
                       <a:fillRect/>
                     </a:stretch>
@@ -1408,7 +1852,7 @@
                     <pic:cNvPicPr/>
                   </pic:nvPicPr>
                   <pic:blipFill>
-                    <a:blip r:embed="rId8"/>
+                    <a:blip r:embed="rId11"/>
                     <a:stretch>
                       <a:fillRect/>
                     </a:stretch>
@@ -1443,7 +1887,7 @@
       <w:r>
         <w:t>La staccionata utilizza il modello del package “</w:t>
       </w:r>
-      <w:hyperlink r:id="rId9" w:history="1">
+      <w:hyperlink r:id="rId12" w:history="1">
         <w:r>
           <w:rPr>
             <w:rStyle w:val="Collegamentoipertestuale"/>
@@ -1455,19 +1899,7 @@
           <w:rPr>
             <w:rStyle w:val="Collegamentoipertestuale"/>
           </w:rPr>
-          <w:t>Me</w:t>
-        </w:r>
-        <w:r>
-          <w:rPr>
-            <w:rStyle w:val="Collegamentoipertestuale"/>
-          </w:rPr>
-          <w:t>d</w:t>
-        </w:r>
-        <w:r>
-          <w:rPr>
-            <w:rStyle w:val="Collegamentoipertestuale"/>
-          </w:rPr>
-          <w:t>ieval</w:t>
+          <w:t>Medieval</w:t>
         </w:r>
         <w:proofErr w:type="spellEnd"/>
         <w:r>
@@ -1532,7 +1964,7 @@
       <w:r>
         <w:t>L’automobile è un modello importato dal package “</w:t>
       </w:r>
-      <w:hyperlink r:id="rId10" w:history="1">
+      <w:hyperlink r:id="rId13" w:history="1">
         <w:r>
           <w:rPr>
             <w:rStyle w:val="Collegamentoipertestuale"/>
@@ -1551,19 +1983,7 @@
           <w:rPr>
             <w:rStyle w:val="Collegamentoipertestuale"/>
           </w:rPr>
-          <w:t xml:space="preserve"> 2 Ca</w:t>
-        </w:r>
-        <w:r>
-          <w:rPr>
-            <w:rStyle w:val="Collegamentoipertestuale"/>
-          </w:rPr>
-          <w:t>r</w:t>
-        </w:r>
-        <w:r>
-          <w:rPr>
-            <w:rStyle w:val="Collegamentoipertestuale"/>
-          </w:rPr>
-          <w:t>s no. 8</w:t>
+          <w:t xml:space="preserve"> 2 Cars no. 8</w:t>
         </w:r>
       </w:hyperlink>
       <w:r>
@@ -1841,207 +2261,6 @@
           <w:szCs w:val="32"/>
         </w:rPr>
       </w:pPr>
-    </w:p>
-    <w:p>
-      <w:pPr>
-        <w:rPr>
-          <w:sz w:val="32"/>
-          <w:szCs w:val="32"/>
-        </w:rPr>
-      </w:pPr>
-    </w:p>
-    <w:p>
-      <w:pPr>
-        <w:rPr>
-          <w:sz w:val="32"/>
-          <w:szCs w:val="32"/>
-        </w:rPr>
-      </w:pPr>
-    </w:p>
-    <w:p>
-      <w:pPr>
-        <w:rPr>
-          <w:sz w:val="32"/>
-          <w:szCs w:val="32"/>
-        </w:rPr>
-      </w:pPr>
-    </w:p>
-    <w:p>
-      <w:pPr>
-        <w:rPr>
-          <w:sz w:val="32"/>
-          <w:szCs w:val="32"/>
-        </w:rPr>
-      </w:pPr>
-    </w:p>
-    <w:p>
-      <w:pPr>
-        <w:rPr>
-          <w:sz w:val="32"/>
-          <w:szCs w:val="32"/>
-        </w:rPr>
-      </w:pPr>
-    </w:p>
-    <w:p>
-      <w:pPr>
-        <w:rPr>
-          <w:sz w:val="32"/>
-          <w:szCs w:val="32"/>
-        </w:rPr>
-      </w:pPr>
-      <w:r>
-        <w:rPr>
-          <w:sz w:val="32"/>
-          <w:szCs w:val="32"/>
-        </w:rPr>
-        <w:lastRenderedPageBreak/>
-        <w:t>Introduzione</w:t>
-      </w:r>
-    </w:p>
-    <w:p>
-      <w:r>
-        <w:t xml:space="preserve">Qua poi aggiungere un’introduzione sul progetto, come è ambientato </w:t>
-      </w:r>
-      <w:proofErr w:type="spellStart"/>
-      <w:r>
-        <w:t>etc</w:t>
-      </w:r>
-      <w:proofErr w:type="spellEnd"/>
-      <w:r>
-        <w:t>……</w:t>
-      </w:r>
-    </w:p>
-    <w:p>
-      <w:r>
-        <w:t xml:space="preserve">Per lo sviluppo del progetto mi sono concentrato sulla simulazione all’interno di </w:t>
-      </w:r>
-      <w:proofErr w:type="spellStart"/>
-      <w:r>
-        <w:t>Unity</w:t>
-      </w:r>
-      <w:proofErr w:type="spellEnd"/>
-      <w:r>
-        <w:t xml:space="preserve"> tramite mouse e tastiera, dato che non possiedo un visore, e di conseguenza l’uso di un visore potrebbe non funzionare oppure creare problemi che sono fuori dal mio controllo.</w:t>
-      </w:r>
-    </w:p>
-    <w:p/>
-    <w:p>
-      <w:pPr>
-        <w:rPr>
-          <w:sz w:val="32"/>
-          <w:szCs w:val="32"/>
-        </w:rPr>
-      </w:pPr>
-      <w:proofErr w:type="spellStart"/>
-      <w:r>
-        <w:rPr>
-          <w:sz w:val="32"/>
-          <w:szCs w:val="32"/>
-        </w:rPr>
-        <w:t>Character</w:t>
-      </w:r>
-      <w:proofErr w:type="spellEnd"/>
-      <w:r>
-        <w:rPr>
-          <w:sz w:val="32"/>
-          <w:szCs w:val="32"/>
-        </w:rPr>
-        <w:t xml:space="preserve"> controller</w:t>
-      </w:r>
-    </w:p>
-    <w:p>
-      <w:r>
-        <w:t>Dato che l’idea iniziale del mio progetto conteneva una verticalità, ho aggiungo il componente “</w:t>
-      </w:r>
-      <w:proofErr w:type="spellStart"/>
-      <w:r>
-        <w:t>Character</w:t>
-      </w:r>
-      <w:proofErr w:type="spellEnd"/>
-      <w:r>
-        <w:t xml:space="preserve"> Controller” all’XR Rig, per fare in modo che i movimenti dell’utente seguano la gravità (salendo e scendendo automaticamente quando il terreno presenta dei cambi di altezza) e le collisioni degli oggetti presenti nella scena (evitando che l’utente possa passare attraverso ai muri).</w:t>
-      </w:r>
-    </w:p>
-    <w:p>
-      <w:r>
-        <w:t>Per fare questo è stato necessario aggiungere anche un “</w:t>
-      </w:r>
-      <w:proofErr w:type="spellStart"/>
-      <w:r>
-        <w:t>Character</w:t>
-      </w:r>
-      <w:proofErr w:type="spellEnd"/>
-      <w:r>
-        <w:t xml:space="preserve"> Controller Driver” sempre nell’XR Rig, a cui però deve essere associato un </w:t>
-      </w:r>
-      <w:proofErr w:type="spellStart"/>
-      <w:r>
-        <w:t>locomotion</w:t>
-      </w:r>
-      <w:proofErr w:type="spellEnd"/>
-      <w:r>
-        <w:t xml:space="preserve"> provider di movimento. </w:t>
-      </w:r>
-      <w:r>
-        <w:t>Però per il movimento vengono utilizzati i comandi da tastiera (pulsanti w a s d), e non sono riuscito a trovare un modo di collegarli al driver. Di conseguenza ho aggiunto un “</w:t>
-      </w:r>
-      <w:proofErr w:type="spellStart"/>
-      <w:r>
-        <w:t>Continuous</w:t>
-      </w:r>
-      <w:proofErr w:type="spellEnd"/>
-      <w:r>
-        <w:t xml:space="preserve"> </w:t>
-      </w:r>
-      <w:r>
-        <w:t xml:space="preserve">Mode Provider” al </w:t>
-      </w:r>
-      <w:proofErr w:type="spellStart"/>
-      <w:r>
-        <w:t>locomotion</w:t>
-      </w:r>
-      <w:proofErr w:type="spellEnd"/>
-      <w:r>
-        <w:t xml:space="preserve"> system di modo da collegare indirettamente i movimenti dell’utente al driver.</w:t>
-      </w:r>
-    </w:p>
-    <w:p>
-      <w:r>
-        <w:t xml:space="preserve">Questo metodo ha raggiunto il risultato previsto (in quanto a gravità e rispetto delle collisioni) ma presenta </w:t>
-      </w:r>
-      <w:r>
-        <w:t>dei piccoli</w:t>
-      </w:r>
-      <w:r>
-        <w:t xml:space="preserve"> “scatti” che sono probabilmente dovuti alla simulazione dei comandi tramite tastiera (se provo ad andare attraverso un muro vengo fermato, venendo “teletrasportato” indietro, al posto di essere semplicemente fermato).</w:t>
-      </w:r>
-      <w:r>
-        <w:t xml:space="preserve"> Sono comunque riuscito ad agire sui parametri del </w:t>
-      </w:r>
-      <w:proofErr w:type="spellStart"/>
-      <w:r>
-        <w:t>character</w:t>
-      </w:r>
-      <w:proofErr w:type="spellEnd"/>
-      <w:r>
-        <w:t xml:space="preserve"> controller per ridurre questo fenomeno, ma non è sparito. Posso però supporre che con una corretta configurazione di un </w:t>
-      </w:r>
-      <w:proofErr w:type="spellStart"/>
-      <w:r>
-        <w:t>headset</w:t>
-      </w:r>
-      <w:proofErr w:type="spellEnd"/>
-      <w:r>
-        <w:t xml:space="preserve"> e con dei </w:t>
-      </w:r>
-      <w:proofErr w:type="spellStart"/>
-      <w:r>
-        <w:t>movement</w:t>
-      </w:r>
-      <w:proofErr w:type="spellEnd"/>
-      <w:r>
-        <w:t xml:space="preserve"> provider da usare tramite i controller del visore, questo problema sarebbe risolto.</w:t>
-      </w:r>
     </w:p>
     <w:p/>
     <w:sectPr>

</xml_diff>